<commit_message>
HW6 - Q3 Completed
</commit_message>
<xml_diff>
--- a/Homeworks/6/NLP_HW6_99431217.docx
+++ b/Homeworks/6/NLP_HW6_99431217.docx
@@ -14055,6 +14055,8 @@
         <w:bidi/>
         <w:jc w:val="both"/>
         <w:rPr>
+          <w:rFonts w:hint="cs"/>
+          <w:rtl/>
           <w:lang w:bidi="fa-IR"/>
         </w:rPr>
       </w:pPr>
@@ -14331,29 +14333,106 @@
     <w:p>
       <w:pPr>
         <w:pStyle w:val="ListParagraph"/>
-        <w:numPr>
-          <w:ilvl w:val="0"/>
-          <w:numId w:val="45"/>
-        </w:numPr>
         <w:bidi/>
         <w:jc w:val="both"/>
         <w:rPr>
-          <w:color w:val="5B9BD5" w:themeColor="accent1"/>
-          <w:lang w:bidi="fa-IR"/>
-        </w:rPr>
-      </w:pPr>
-      <w:r>
-        <w:rPr>
-          <w:color w:val="5B9BD5" w:themeColor="accent1"/>
-          <w:rtl/>
-          <w:lang w:bidi="fa-IR"/>
-        </w:rPr>
-        <w:t>راجع</w:t>
-      </w:r>
-      <w:r>
-        <w:rPr>
-          <w:rFonts w:hint="cs"/>
-          <w:color w:val="5B9BD5" w:themeColor="accent1"/>
+          <w:lang w:bidi="fa-IR"/>
+        </w:rPr>
+      </w:pPr>
+      <w:r>
+        <w:rPr>
+          <w:lang w:bidi="fa-IR"/>
+        </w:rPr>
+        <w:lastRenderedPageBreak/>
+        <w:t>Fine-tunning</w:t>
+      </w:r>
+      <w:r>
+        <w:rPr>
+          <w:rFonts w:hint="cs"/>
+          <w:rtl/>
+          <w:lang w:bidi="fa-IR"/>
+        </w:rPr>
+        <w:t xml:space="preserve">، </w:t>
+      </w:r>
+      <w:r>
+        <w:rPr>
+          <w:rFonts w:hint="cs"/>
+          <w:rtl/>
+          <w:lang w:bidi="fa-IR"/>
+        </w:rPr>
+        <w:t>ی</w:t>
+      </w:r>
+      <w:r>
+        <w:rPr>
+          <w:rFonts w:hint="eastAsia"/>
+          <w:rtl/>
+          <w:lang w:bidi="fa-IR"/>
+        </w:rPr>
+        <w:t>ک</w:t>
+      </w:r>
+      <w:r>
+        <w:rPr>
+          <w:rtl/>
+          <w:lang w:bidi="fa-IR"/>
+        </w:rPr>
+        <w:t xml:space="preserve"> مدل از پ</w:t>
+      </w:r>
+      <w:r>
+        <w:rPr>
+          <w:rFonts w:hint="cs"/>
+          <w:rtl/>
+          <w:lang w:bidi="fa-IR"/>
+        </w:rPr>
+        <w:t>ی</w:t>
+      </w:r>
+      <w:r>
+        <w:rPr>
+          <w:rFonts w:hint="eastAsia"/>
+          <w:rtl/>
+          <w:lang w:bidi="fa-IR"/>
+        </w:rPr>
+        <w:t>ش</w:t>
+      </w:r>
+      <w:r>
+        <w:rPr>
+          <w:rtl/>
+          <w:lang w:bidi="fa-IR"/>
+        </w:rPr>
+        <w:t xml:space="preserve"> آموزش‌د</w:t>
+      </w:r>
+      <w:r>
+        <w:rPr>
+          <w:rFonts w:hint="cs"/>
+          <w:rtl/>
+          <w:lang w:bidi="fa-IR"/>
+        </w:rPr>
+        <w:t>ی</w:t>
+      </w:r>
+      <w:r>
+        <w:rPr>
+          <w:rFonts w:hint="eastAsia"/>
+          <w:rtl/>
+          <w:lang w:bidi="fa-IR"/>
+        </w:rPr>
+        <w:t>ده</w:t>
+      </w:r>
+      <w:r>
+        <w:rPr>
+          <w:rtl/>
+          <w:lang w:bidi="fa-IR"/>
+        </w:rPr>
+        <w:t xml:space="preserve"> را رو</w:t>
+      </w:r>
+      <w:r>
+        <w:rPr>
+          <w:rFonts w:hint="cs"/>
+          <w:rtl/>
+          <w:lang w:bidi="fa-IR"/>
+        </w:rPr>
+        <w:t>ی</w:t>
+      </w:r>
+      <w:r>
+        <w:rPr>
           <w:rtl/>
           <w:lang w:bidi="fa-IR"/>
         </w:rPr>
@@ -14361,25 +14440,51 @@
       </w:r>
       <w:r>
         <w:rPr>
-          <w:color w:val="5B9BD5" w:themeColor="accent1"/>
-          <w:rtl/>
-          <w:lang w:bidi="fa-IR"/>
-        </w:rPr>
-        <w:t>به تاث</w:t>
-      </w:r>
-      <w:r>
-        <w:rPr>
-          <w:rFonts w:hint="cs"/>
-          <w:color w:val="5B9BD5" w:themeColor="accent1"/>
-          <w:rtl/>
-          <w:lang w:bidi="fa-IR"/>
-        </w:rPr>
-        <w:t>ی</w:t>
-      </w:r>
-      <w:r>
-        <w:rPr>
-          <w:rFonts w:hint="eastAsia"/>
-          <w:color w:val="5B9BD5" w:themeColor="accent1"/>
+          <w:rFonts w:hint="cs"/>
+          <w:rtl/>
+          <w:lang w:bidi="fa-IR"/>
+        </w:rPr>
+        <w:t>ی</w:t>
+      </w:r>
+      <w:r>
+        <w:rPr>
+          <w:rFonts w:hint="eastAsia"/>
+          <w:rtl/>
+          <w:lang w:bidi="fa-IR"/>
+        </w:rPr>
+        <w:t>ک</w:t>
+      </w:r>
+      <w:r>
+        <w:rPr>
+          <w:rtl/>
+          <w:lang w:bidi="fa-IR"/>
+        </w:rPr>
+        <w:t xml:space="preserve"> </w:t>
+      </w:r>
+      <w:r>
+        <w:rPr>
+          <w:lang w:bidi="fa-IR"/>
+        </w:rPr>
+        <w:t>task</w:t>
+      </w:r>
+      <w:r>
+        <w:rPr>
+          <w:rtl/>
+          <w:lang w:bidi="fa-IR"/>
+        </w:rPr>
+        <w:t xml:space="preserve"> خاص با تغ</w:t>
+      </w:r>
+      <w:r>
+        <w:rPr>
+          <w:rFonts w:hint="cs"/>
+          <w:rtl/>
+          <w:lang w:bidi="fa-IR"/>
+        </w:rPr>
+        <w:t>یی</w:t>
+      </w:r>
+      <w:r>
+        <w:rPr>
+          <w:rFonts w:hint="eastAsia"/>
           <w:rtl/>
           <w:lang w:bidi="fa-IR"/>
         </w:rPr>
@@ -14387,91 +14492,44 @@
       </w:r>
       <w:r>
         <w:rPr>
-          <w:color w:val="5B9BD5" w:themeColor="accent1"/>
-          <w:rtl/>
-          <w:lang w:bidi="fa-IR"/>
-        </w:rPr>
-        <w:t xml:space="preserve"> روش ها</w:t>
-      </w:r>
-      <w:r>
-        <w:rPr>
-          <w:rFonts w:hint="cs"/>
-          <w:color w:val="5B9BD5" w:themeColor="accent1"/>
-          <w:rtl/>
-          <w:lang w:bidi="fa-IR"/>
-        </w:rPr>
-        <w:t>ی</w:t>
-      </w:r>
-      <w:r>
-        <w:rPr>
-          <w:color w:val="5B9BD5" w:themeColor="accent1"/>
-          <w:rtl/>
-          <w:lang w:bidi="fa-IR"/>
-        </w:rPr>
-        <w:t xml:space="preserve"> مختلف </w:t>
-      </w:r>
-      <w:r>
-        <w:rPr>
-          <w:color w:val="5B9BD5" w:themeColor="accent1"/>
-          <w:lang w:bidi="fa-IR"/>
-        </w:rPr>
-        <w:t>masking</w:t>
-      </w:r>
-      <w:r>
-        <w:rPr>
-          <w:color w:val="5B9BD5" w:themeColor="accent1"/>
-          <w:rtl/>
-          <w:lang w:bidi="fa-IR"/>
-        </w:rPr>
-        <w:t xml:space="preserve"> و هم</w:t>
-      </w:r>
-      <w:r>
-        <w:rPr>
-          <w:rFonts w:hint="cs"/>
-          <w:color w:val="5B9BD5" w:themeColor="accent1"/>
-          <w:rtl/>
-          <w:lang w:bidi="fa-IR"/>
-        </w:rPr>
-        <w:t>ی</w:t>
-      </w:r>
-      <w:r>
-        <w:rPr>
-          <w:rFonts w:hint="eastAsia"/>
-          <w:color w:val="5B9BD5" w:themeColor="accent1"/>
-          <w:rtl/>
-          <w:lang w:bidi="fa-IR"/>
-        </w:rPr>
-        <w:t>نطور</w:t>
-      </w:r>
-      <w:r>
-        <w:rPr>
-          <w:color w:val="5B9BD5" w:themeColor="accent1"/>
-          <w:rtl/>
-          <w:lang w:bidi="fa-IR"/>
-        </w:rPr>
-        <w:t xml:space="preserve"> تع</w:t>
-      </w:r>
-      <w:r>
-        <w:rPr>
-          <w:rFonts w:hint="cs"/>
-          <w:color w:val="5B9BD5" w:themeColor="accent1"/>
-          <w:rtl/>
-          <w:lang w:bidi="fa-IR"/>
-        </w:rPr>
-        <w:t>یی</w:t>
-      </w:r>
-      <w:r>
-        <w:rPr>
-          <w:rFonts w:hint="eastAsia"/>
-          <w:color w:val="5B9BD5" w:themeColor="accent1"/>
-          <w:rtl/>
-          <w:lang w:bidi="fa-IR"/>
-        </w:rPr>
-        <w:t>ن</w:t>
-      </w:r>
-      <w:r>
-        <w:rPr>
-          <w:color w:val="5B9BD5" w:themeColor="accent1"/>
+          <w:rtl/>
+          <w:lang w:bidi="fa-IR"/>
+        </w:rPr>
+        <w:t xml:space="preserve"> جزئ</w:t>
+      </w:r>
+      <w:r>
+        <w:rPr>
+          <w:rFonts w:hint="cs"/>
+          <w:rtl/>
+          <w:lang w:bidi="fa-IR"/>
+        </w:rPr>
+        <w:t>ی</w:t>
+      </w:r>
+      <w:r>
+        <w:rPr>
+          <w:rtl/>
+          <w:lang w:bidi="fa-IR"/>
+        </w:rPr>
+        <w:t xml:space="preserve"> تطب</w:t>
+      </w:r>
+      <w:r>
+        <w:rPr>
+          <w:rFonts w:hint="cs"/>
+          <w:rtl/>
+          <w:lang w:bidi="fa-IR"/>
+        </w:rPr>
+        <w:t>ی</w:t>
+      </w:r>
+      <w:r>
+        <w:rPr>
+          <w:rFonts w:hint="eastAsia"/>
+          <w:rtl/>
+          <w:lang w:bidi="fa-IR"/>
+        </w:rPr>
+        <w:t>ق</w:t>
+      </w:r>
+      <w:r>
+        <w:rPr>
           <w:rtl/>
           <w:lang w:bidi="fa-IR"/>
         </w:rPr>
@@ -14480,99 +14538,156 @@
       <w:r>
         <w:rPr>
           <w:rFonts w:hint="cs"/>
-          <w:color w:val="5B9BD5" w:themeColor="accent1"/>
-          <w:rtl/>
-          <w:lang w:bidi="fa-IR"/>
-        </w:rPr>
-        <w:t>ی</w:t>
-      </w:r>
-      <w:r>
-        <w:rPr>
-          <w:rFonts w:hint="eastAsia"/>
-          <w:color w:val="5B9BD5" w:themeColor="accent1"/>
-          <w:rtl/>
-          <w:lang w:bidi="fa-IR"/>
-        </w:rPr>
-        <w:t>زان</w:t>
-      </w:r>
-      <w:r>
-        <w:rPr>
-          <w:color w:val="5B9BD5" w:themeColor="accent1"/>
-          <w:rtl/>
-          <w:lang w:bidi="fa-IR"/>
-        </w:rPr>
-        <w:t xml:space="preserve"> توکن ها</w:t>
-      </w:r>
-      <w:r>
-        <w:rPr>
-          <w:rFonts w:hint="cs"/>
-          <w:color w:val="5B9BD5" w:themeColor="accent1"/>
-          <w:rtl/>
-          <w:lang w:bidi="fa-IR"/>
-        </w:rPr>
-        <w:t>ی</w:t>
-      </w:r>
-      <w:r>
-        <w:rPr>
-          <w:color w:val="5B9BD5" w:themeColor="accent1"/>
-          <w:rtl/>
-          <w:lang w:bidi="fa-IR"/>
-        </w:rPr>
-        <w:t xml:space="preserve"> قابل </w:t>
-      </w:r>
-      <w:r>
-        <w:rPr>
-          <w:color w:val="5B9BD5" w:themeColor="accent1"/>
-          <w:lang w:bidi="fa-IR"/>
-        </w:rPr>
-        <w:t>mask</w:t>
-      </w:r>
-      <w:r>
-        <w:rPr>
-          <w:color w:val="5B9BD5" w:themeColor="accent1"/>
-          <w:rtl/>
-          <w:lang w:bidi="fa-IR"/>
-        </w:rPr>
-        <w:t xml:space="preserve"> بر رو</w:t>
-      </w:r>
-      <w:r>
-        <w:rPr>
-          <w:rFonts w:hint="cs"/>
-          <w:color w:val="5B9BD5" w:themeColor="accent1"/>
-          <w:rtl/>
-          <w:lang w:bidi="fa-IR"/>
-        </w:rPr>
-        <w:t>ی</w:t>
-      </w:r>
-      <w:r>
-        <w:rPr>
-          <w:color w:val="5B9BD5" w:themeColor="accent1"/>
-          <w:rtl/>
-          <w:lang w:bidi="fa-IR"/>
-        </w:rPr>
-        <w:t xml:space="preserve"> فرآ</w:t>
-      </w:r>
-      <w:r>
-        <w:rPr>
-          <w:rFonts w:hint="cs"/>
-          <w:color w:val="5B9BD5" w:themeColor="accent1"/>
-          <w:rtl/>
-          <w:lang w:bidi="fa-IR"/>
-        </w:rPr>
-        <w:t>ی</w:t>
-      </w:r>
-      <w:r>
-        <w:rPr>
-          <w:rFonts w:hint="eastAsia"/>
-          <w:color w:val="5B9BD5" w:themeColor="accent1"/>
-          <w:rtl/>
-          <w:lang w:bidi="fa-IR"/>
-        </w:rPr>
-        <w:t>ند</w:t>
-      </w:r>
-      <w:r>
-        <w:rPr>
-          <w:color w:val="5B9BD5" w:themeColor="accent1"/>
+          <w:rtl/>
+          <w:lang w:bidi="fa-IR"/>
+        </w:rPr>
+        <w:t>ی‌</w:t>
+      </w:r>
+      <w:r>
+        <w:rPr>
+          <w:rFonts w:hint="eastAsia"/>
+          <w:rtl/>
+          <w:lang w:bidi="fa-IR"/>
+        </w:rPr>
+        <w:t>دهد،</w:t>
+      </w:r>
+      <w:r>
+        <w:rPr>
+          <w:rtl/>
+          <w:lang w:bidi="fa-IR"/>
+        </w:rPr>
+        <w:t xml:space="preserve"> در حال</w:t>
+      </w:r>
+      <w:r>
+        <w:rPr>
+          <w:rFonts w:hint="cs"/>
+          <w:rtl/>
+          <w:lang w:bidi="fa-IR"/>
+        </w:rPr>
+        <w:t>ی</w:t>
+      </w:r>
+      <w:r>
+        <w:rPr>
+          <w:rtl/>
+          <w:lang w:bidi="fa-IR"/>
+        </w:rPr>
+        <w:t xml:space="preserve"> که </w:t>
+      </w:r>
+      <w:r>
+        <w:rPr>
+          <w:lang w:bidi="fa-IR"/>
+        </w:rPr>
+        <w:t>Transfer Learning</w:t>
+      </w:r>
+      <w:r>
+        <w:rPr>
+          <w:rtl/>
+          <w:lang w:bidi="fa-IR"/>
+        </w:rPr>
+        <w:t xml:space="preserve"> از دانش به‌دست‌آمده از </w:t>
+      </w:r>
+      <w:r>
+        <w:rPr>
+          <w:rFonts w:hint="cs"/>
+          <w:rtl/>
+          <w:lang w:bidi="fa-IR"/>
+        </w:rPr>
+        <w:t>ی</w:t>
+      </w:r>
+      <w:r>
+        <w:rPr>
+          <w:rFonts w:hint="eastAsia"/>
+          <w:rtl/>
+          <w:lang w:bidi="fa-IR"/>
+        </w:rPr>
+        <w:t>ک</w:t>
+      </w:r>
+      <w:r>
+        <w:rPr>
+          <w:rtl/>
+          <w:lang w:bidi="fa-IR"/>
+        </w:rPr>
+        <w:t xml:space="preserve"> مدل از پ</w:t>
+      </w:r>
+      <w:r>
+        <w:rPr>
+          <w:rFonts w:hint="cs"/>
+          <w:rtl/>
+          <w:lang w:bidi="fa-IR"/>
+        </w:rPr>
+        <w:t>ی</w:t>
+      </w:r>
+      <w:r>
+        <w:rPr>
+          <w:rFonts w:hint="eastAsia"/>
+          <w:rtl/>
+          <w:lang w:bidi="fa-IR"/>
+        </w:rPr>
+        <w:t>ش</w:t>
+      </w:r>
+      <w:r>
+        <w:rPr>
+          <w:rtl/>
+          <w:lang w:bidi="fa-IR"/>
+        </w:rPr>
+        <w:t xml:space="preserve"> آموزش‌د</w:t>
+      </w:r>
+      <w:r>
+        <w:rPr>
+          <w:rFonts w:hint="cs"/>
+          <w:rtl/>
+          <w:lang w:bidi="fa-IR"/>
+        </w:rPr>
+        <w:t>ی</w:t>
+      </w:r>
+      <w:r>
+        <w:rPr>
+          <w:rFonts w:hint="eastAsia"/>
+          <w:rtl/>
+          <w:lang w:bidi="fa-IR"/>
+        </w:rPr>
+        <w:t>ده</w:t>
+      </w:r>
+      <w:r>
+        <w:rPr>
+          <w:rtl/>
+          <w:lang w:bidi="fa-IR"/>
+        </w:rPr>
+        <w:t xml:space="preserve"> برا</w:t>
+      </w:r>
+      <w:r>
+        <w:rPr>
+          <w:rFonts w:hint="cs"/>
+          <w:rtl/>
+          <w:lang w:bidi="fa-IR"/>
+        </w:rPr>
+        <w:t>ی</w:t>
+      </w:r>
+      <w:r>
+        <w:rPr>
+          <w:rtl/>
+          <w:lang w:bidi="fa-IR"/>
+        </w:rPr>
+        <w:t xml:space="preserve"> بهبود عملکرد در </w:t>
+      </w:r>
+      <w:r>
+        <w:rPr>
+          <w:rFonts w:hint="cs"/>
+          <w:rtl/>
+          <w:lang w:bidi="fa-IR"/>
+        </w:rPr>
+        <w:t>ی</w:t>
+      </w:r>
+      <w:r>
+        <w:rPr>
+          <w:rFonts w:hint="eastAsia"/>
+          <w:rtl/>
+          <w:lang w:bidi="fa-IR"/>
+        </w:rPr>
+        <w:t>ک</w:t>
+      </w:r>
+      <w:r>
+        <w:rPr>
           <w:rtl/>
           <w:lang w:bidi="fa-IR"/>
         </w:rPr>
@@ -14580,162 +14695,912 @@
       </w:r>
       <w:r>
         <w:rPr>
-          <w:rFonts w:hint="eastAsia"/>
-          <w:color w:val="5B9BD5" w:themeColor="accent1"/>
-          <w:rtl/>
-          <w:lang w:bidi="fa-IR"/>
-        </w:rPr>
-        <w:t>آموزش</w:t>
-      </w:r>
-      <w:r>
-        <w:rPr>
-          <w:color w:val="5B9BD5" w:themeColor="accent1"/>
-          <w:rtl/>
-          <w:lang w:bidi="fa-IR"/>
-        </w:rPr>
-        <w:t xml:space="preserve"> و عملکرد مدل ها</w:t>
-      </w:r>
-      <w:r>
-        <w:rPr>
-          <w:rFonts w:hint="cs"/>
-          <w:color w:val="5B9BD5" w:themeColor="accent1"/>
-          <w:rtl/>
-          <w:lang w:bidi="fa-IR"/>
-        </w:rPr>
-        <w:t>ی</w:t>
-      </w:r>
-      <w:r>
-        <w:rPr>
-          <w:color w:val="5B9BD5" w:themeColor="accent1"/>
-          <w:rtl/>
-          <w:lang w:bidi="fa-IR"/>
-        </w:rPr>
-        <w:t xml:space="preserve"> </w:t>
-      </w:r>
-      <w:r>
-        <w:rPr>
-          <w:color w:val="5B9BD5" w:themeColor="accent1"/>
-          <w:lang w:bidi="fa-IR"/>
-        </w:rPr>
-        <w:t>MLMs</w:t>
-      </w:r>
-      <w:r>
-        <w:rPr>
-          <w:color w:val="5B9BD5" w:themeColor="accent1"/>
-          <w:rtl/>
-          <w:lang w:bidi="fa-IR"/>
-        </w:rPr>
-        <w:t xml:space="preserve"> توض</w:t>
-      </w:r>
-      <w:r>
-        <w:rPr>
-          <w:rFonts w:hint="cs"/>
-          <w:color w:val="5B9BD5" w:themeColor="accent1"/>
-          <w:rtl/>
-          <w:lang w:bidi="fa-IR"/>
-        </w:rPr>
-        <w:t>ی</w:t>
-      </w:r>
-      <w:r>
-        <w:rPr>
-          <w:rFonts w:hint="eastAsia"/>
-          <w:color w:val="5B9BD5" w:themeColor="accent1"/>
-          <w:rtl/>
-          <w:lang w:bidi="fa-IR"/>
-        </w:rPr>
-        <w:t>ح</w:t>
-      </w:r>
-      <w:r>
-        <w:rPr>
-          <w:color w:val="5B9BD5" w:themeColor="accent1"/>
-          <w:rtl/>
-          <w:lang w:bidi="fa-IR"/>
-        </w:rPr>
-        <w:t xml:space="preserve"> ده</w:t>
-      </w:r>
-      <w:r>
-        <w:rPr>
-          <w:rFonts w:hint="cs"/>
-          <w:color w:val="5B9BD5" w:themeColor="accent1"/>
-          <w:rtl/>
-          <w:lang w:bidi="fa-IR"/>
-        </w:rPr>
-        <w:t>ی</w:t>
-      </w:r>
-      <w:r>
-        <w:rPr>
-          <w:rFonts w:hint="eastAsia"/>
-          <w:color w:val="5B9BD5" w:themeColor="accent1"/>
-          <w:rtl/>
-          <w:lang w:bidi="fa-IR"/>
-        </w:rPr>
-        <w:t>د</w:t>
-      </w:r>
-      <w:r>
-        <w:rPr>
-          <w:color w:val="5B9BD5" w:themeColor="accent1"/>
-          <w:rtl/>
-          <w:lang w:bidi="fa-IR"/>
-        </w:rPr>
-        <w:t xml:space="preserve">. </w:t>
-      </w:r>
-      <w:r>
-        <w:rPr>
-          <w:rFonts w:hint="cs"/>
-          <w:color w:val="5B9BD5" w:themeColor="accent1"/>
-          <w:rtl/>
-          <w:lang w:bidi="fa-IR"/>
-        </w:rPr>
-        <w:t>(</w:t>
-      </w:r>
-      <w:r>
-        <w:rPr>
-          <w:color w:val="5B9BD5" w:themeColor="accent1"/>
-          <w:rtl/>
-          <w:lang w:bidi="fa-IR"/>
-        </w:rPr>
-        <w:t>روش رندوم و روش مبتن</w:t>
-      </w:r>
-      <w:r>
-        <w:rPr>
-          <w:rFonts w:hint="cs"/>
-          <w:color w:val="5B9BD5" w:themeColor="accent1"/>
-          <w:rtl/>
-          <w:lang w:bidi="fa-IR"/>
-        </w:rPr>
-        <w:t>ی</w:t>
-      </w:r>
-      <w:r>
-        <w:rPr>
-          <w:color w:val="5B9BD5" w:themeColor="accent1"/>
-          <w:rtl/>
-          <w:lang w:bidi="fa-IR"/>
-        </w:rPr>
-        <w:t xml:space="preserve"> بر </w:t>
-      </w:r>
-      <w:r>
-        <w:rPr>
-          <w:color w:val="5B9BD5" w:themeColor="accent1"/>
-          <w:lang w:bidi="fa-IR"/>
-        </w:rPr>
-        <w:t>part of speech</w:t>
-      </w:r>
-      <w:r>
-        <w:rPr>
-          <w:color w:val="5B9BD5" w:themeColor="accent1"/>
-          <w:lang w:bidi="fa-IR"/>
-        </w:rPr>
-        <w:t xml:space="preserve"> </w:t>
-      </w:r>
-      <w:r>
-        <w:rPr>
-          <w:rFonts w:hint="cs"/>
-          <w:color w:val="5B9BD5" w:themeColor="accent1"/>
-          <w:rtl/>
-          <w:lang w:bidi="fa-IR"/>
-        </w:rPr>
-        <w:t>)</w:t>
-      </w:r>
+          <w:lang w:bidi="fa-IR"/>
+        </w:rPr>
+        <w:t>task</w:t>
+      </w:r>
+      <w:r>
+        <w:rPr>
+          <w:rtl/>
+          <w:lang w:bidi="fa-IR"/>
+        </w:rPr>
+        <w:t xml:space="preserve"> متفاوت اما مرتبط استفاده م</w:t>
+      </w:r>
+      <w:r>
+        <w:rPr>
+          <w:rFonts w:hint="cs"/>
+          <w:rtl/>
+          <w:lang w:bidi="fa-IR"/>
+        </w:rPr>
+        <w:t>ی‌</w:t>
+      </w:r>
+      <w:r>
+        <w:rPr>
+          <w:rFonts w:hint="eastAsia"/>
+          <w:rtl/>
+          <w:lang w:bidi="fa-IR"/>
+        </w:rPr>
+        <w:t>کند</w:t>
+      </w:r>
+      <w:r>
+        <w:rPr>
+          <w:rtl/>
+          <w:lang w:bidi="fa-IR"/>
+        </w:rPr>
+        <w:t>.</w:t>
+      </w:r>
+    </w:p>
+    <w:p>
+      <w:pPr>
+        <w:pStyle w:val="ListParagraph"/>
+        <w:bidi/>
+        <w:jc w:val="both"/>
+        <w:rPr>
+          <w:rtl/>
+          <w:lang w:bidi="fa-IR"/>
+        </w:rPr>
+      </w:pPr>
+      <w:r>
+        <w:rPr>
+          <w:rFonts w:hint="cs"/>
+          <w:rtl/>
+          <w:lang w:bidi="fa-IR"/>
+        </w:rPr>
+        <w:t>در حدول زیر این مقایسه به صورت دقیق تر آمده است:</w:t>
+      </w:r>
+    </w:p>
+    <w:tbl>
+      <w:tblPr>
+        <w:tblStyle w:val="GridTable5Dark-Accent3"/>
+        <w:bidiVisual/>
+        <w:tblW w:w="0" w:type="auto"/>
+        <w:jc w:val="center"/>
+        <w:tblLook w:val="04A0" w:firstRow="1" w:lastRow="0" w:firstColumn="1" w:lastColumn="0" w:noHBand="0" w:noVBand="1"/>
+      </w:tblPr>
+      <w:tblGrid>
+        <w:gridCol w:w="3116"/>
+        <w:gridCol w:w="3117"/>
+        <w:gridCol w:w="3117"/>
+      </w:tblGrid>
+      <w:tr>
+        <w:trPr>
+          <w:cnfStyle w:val="100000000000" w:firstRow="1" w:lastRow="0" w:firstColumn="0" w:lastColumn="0" w:oddVBand="0" w:evenVBand="0" w:oddHBand="0" w:evenHBand="0" w:firstRowFirstColumn="0" w:firstRowLastColumn="0" w:lastRowFirstColumn="0" w:lastRowLastColumn="0"/>
+          <w:jc w:val="center"/>
+        </w:trPr>
+        <w:tc>
+          <w:tcPr>
+            <w:cnfStyle w:val="001000000000" w:firstRow="0" w:lastRow="0" w:firstColumn="1" w:lastColumn="0" w:oddVBand="0" w:evenVBand="0" w:oddHBand="0" w:evenHBand="0" w:firstRowFirstColumn="0" w:firstRowLastColumn="0" w:lastRowFirstColumn="0" w:lastRowLastColumn="0"/>
+            <w:tcW w:w="3116" w:type="dxa"/>
+            <w:vAlign w:val="center"/>
+          </w:tcPr>
+          <w:p>
+            <w:pPr>
+              <w:pStyle w:val="ListParagraph"/>
+              <w:bidi/>
+              <w:ind w:left="0"/>
+              <w:jc w:val="center"/>
+              <w:rPr>
+                <w:rFonts w:hint="cs"/>
+                <w:rtl/>
+                <w:lang w:bidi="fa-IR"/>
+              </w:rPr>
+            </w:pPr>
+            <w:r>
+              <w:rPr>
+                <w:rFonts w:hint="cs"/>
+                <w:rtl/>
+                <w:lang w:bidi="fa-IR"/>
+              </w:rPr>
+              <w:t>جنبه</w:t>
+            </w:r>
+          </w:p>
+        </w:tc>
+        <w:tc>
+          <w:tcPr>
+            <w:tcW w:w="3117" w:type="dxa"/>
+            <w:vAlign w:val="center"/>
+          </w:tcPr>
+          <w:p>
+            <w:pPr>
+              <w:pStyle w:val="ListParagraph"/>
+              <w:bidi/>
+              <w:ind w:left="0"/>
+              <w:jc w:val="center"/>
+              <w:cnfStyle w:val="100000000000" w:firstRow="1" w:lastRow="0" w:firstColumn="0" w:lastColumn="0" w:oddVBand="0" w:evenVBand="0" w:oddHBand="0" w:evenHBand="0" w:firstRowFirstColumn="0" w:firstRowLastColumn="0" w:lastRowFirstColumn="0" w:lastRowLastColumn="0"/>
+              <w:rPr>
+                <w:lang w:bidi="fa-IR"/>
+              </w:rPr>
+            </w:pPr>
+            <w:r>
+              <w:rPr>
+                <w:lang w:bidi="fa-IR"/>
+              </w:rPr>
+              <w:t>Fine-Tuning</w:t>
+            </w:r>
+          </w:p>
+        </w:tc>
+        <w:tc>
+          <w:tcPr>
+            <w:tcW w:w="3117" w:type="dxa"/>
+            <w:vAlign w:val="center"/>
+          </w:tcPr>
+          <w:p>
+            <w:pPr>
+              <w:pStyle w:val="ListParagraph"/>
+              <w:bidi/>
+              <w:ind w:left="0"/>
+              <w:jc w:val="center"/>
+              <w:cnfStyle w:val="100000000000" w:firstRow="1" w:lastRow="0" w:firstColumn="0" w:lastColumn="0" w:oddVBand="0" w:evenVBand="0" w:oddHBand="0" w:evenHBand="0" w:firstRowFirstColumn="0" w:firstRowLastColumn="0" w:lastRowFirstColumn="0" w:lastRowLastColumn="0"/>
+              <w:rPr>
+                <w:rFonts w:hint="cs"/>
+                <w:rtl/>
+                <w:lang w:bidi="fa-IR"/>
+              </w:rPr>
+            </w:pPr>
+            <w:r>
+              <w:rPr>
+                <w:lang w:bidi="fa-IR"/>
+              </w:rPr>
+              <w:t>Transfer Learning</w:t>
+            </w:r>
+          </w:p>
+        </w:tc>
+      </w:tr>
+      <w:tr>
+        <w:trPr>
+          <w:cnfStyle w:val="000000100000" w:firstRow="0" w:lastRow="0" w:firstColumn="0" w:lastColumn="0" w:oddVBand="0" w:evenVBand="0" w:oddHBand="1" w:evenHBand="0" w:firstRowFirstColumn="0" w:firstRowLastColumn="0" w:lastRowFirstColumn="0" w:lastRowLastColumn="0"/>
+          <w:jc w:val="center"/>
+        </w:trPr>
+        <w:tc>
+          <w:tcPr>
+            <w:cnfStyle w:val="001000000000" w:firstRow="0" w:lastRow="0" w:firstColumn="1" w:lastColumn="0" w:oddVBand="0" w:evenVBand="0" w:oddHBand="0" w:evenHBand="0" w:firstRowFirstColumn="0" w:firstRowLastColumn="0" w:lastRowFirstColumn="0" w:lastRowLastColumn="0"/>
+            <w:tcW w:w="3116" w:type="dxa"/>
+            <w:vAlign w:val="center"/>
+          </w:tcPr>
+          <w:p>
+            <w:pPr>
+              <w:pStyle w:val="ListParagraph"/>
+              <w:bidi/>
+              <w:ind w:left="0"/>
+              <w:jc w:val="center"/>
+              <w:rPr>
+                <w:rFonts w:hint="cs"/>
+                <w:rtl/>
+                <w:lang w:bidi="fa-IR"/>
+              </w:rPr>
+            </w:pPr>
+            <w:r>
+              <w:rPr>
+                <w:rFonts w:hint="cs"/>
+                <w:rtl/>
+                <w:lang w:bidi="fa-IR"/>
+              </w:rPr>
+              <w:t>هدف</w:t>
+            </w:r>
+          </w:p>
+        </w:tc>
+        <w:tc>
+          <w:tcPr>
+            <w:tcW w:w="3117" w:type="dxa"/>
+            <w:vAlign w:val="center"/>
+          </w:tcPr>
+          <w:p>
+            <w:pPr>
+              <w:pStyle w:val="ListParagraph"/>
+              <w:bidi/>
+              <w:ind w:left="0"/>
+              <w:jc w:val="center"/>
+              <w:cnfStyle w:val="000000100000" w:firstRow="0" w:lastRow="0" w:firstColumn="0" w:lastColumn="0" w:oddVBand="0" w:evenVBand="0" w:oddHBand="1" w:evenHBand="0" w:firstRowFirstColumn="0" w:firstRowLastColumn="0" w:lastRowFirstColumn="0" w:lastRowLastColumn="0"/>
+              <w:rPr>
+                <w:rFonts w:hint="cs"/>
+                <w:rtl/>
+                <w:lang w:bidi="fa-IR"/>
+              </w:rPr>
+            </w:pPr>
+            <w:r>
+              <w:rPr>
+                <w:rFonts w:hint="cs"/>
+                <w:rtl/>
+                <w:lang w:bidi="fa-IR"/>
+              </w:rPr>
+              <w:t xml:space="preserve">تطبیق </w:t>
+            </w:r>
+            <w:r>
+              <w:rPr>
+                <w:rFonts w:hint="cs"/>
+                <w:rtl/>
+                <w:lang w:bidi="fa-IR"/>
+              </w:rPr>
+              <w:t xml:space="preserve">مدل از پیش آموزش دیده با یک </w:t>
+            </w:r>
+            <w:r>
+              <w:rPr>
+                <w:lang w:bidi="fa-IR"/>
+              </w:rPr>
+              <w:t>task</w:t>
+            </w:r>
+            <w:r>
+              <w:rPr>
+                <w:rFonts w:hint="cs"/>
+                <w:rtl/>
+                <w:lang w:bidi="fa-IR"/>
+              </w:rPr>
+              <w:t xml:space="preserve"> جدید</w:t>
+            </w:r>
+          </w:p>
+        </w:tc>
+        <w:tc>
+          <w:tcPr>
+            <w:tcW w:w="3117" w:type="dxa"/>
+            <w:vAlign w:val="center"/>
+          </w:tcPr>
+          <w:p>
+            <w:pPr>
+              <w:pStyle w:val="ListParagraph"/>
+              <w:bidi/>
+              <w:ind w:left="0"/>
+              <w:jc w:val="center"/>
+              <w:cnfStyle w:val="000000100000" w:firstRow="0" w:lastRow="0" w:firstColumn="0" w:lastColumn="0" w:oddVBand="0" w:evenVBand="0" w:oddHBand="1" w:evenHBand="0" w:firstRowFirstColumn="0" w:firstRowLastColumn="0" w:lastRowFirstColumn="0" w:lastRowLastColumn="0"/>
+              <w:rPr>
+                <w:rFonts w:hint="cs"/>
+                <w:rtl/>
+                <w:lang w:bidi="fa-IR"/>
+              </w:rPr>
+            </w:pPr>
+            <w:r>
+              <w:rPr>
+                <w:rFonts w:hint="cs"/>
+                <w:rtl/>
+                <w:lang w:bidi="fa-IR"/>
+              </w:rPr>
+              <w:t xml:space="preserve">بهبود عملکرد با استفاده از یک مدل از پیش آموزش دیده در یک </w:t>
+            </w:r>
+            <w:r>
+              <w:rPr>
+                <w:lang w:bidi="fa-IR"/>
+              </w:rPr>
+              <w:t>task</w:t>
+            </w:r>
+            <w:r>
+              <w:rPr>
+                <w:rFonts w:hint="cs"/>
+                <w:rtl/>
+                <w:lang w:bidi="fa-IR"/>
+              </w:rPr>
+              <w:t xml:space="preserve"> مرتبط</w:t>
+            </w:r>
+          </w:p>
+        </w:tc>
+      </w:tr>
+      <w:tr>
+        <w:trPr>
+          <w:jc w:val="center"/>
+        </w:trPr>
+        <w:tc>
+          <w:tcPr>
+            <w:cnfStyle w:val="001000000000" w:firstRow="0" w:lastRow="0" w:firstColumn="1" w:lastColumn="0" w:oddVBand="0" w:evenVBand="0" w:oddHBand="0" w:evenHBand="0" w:firstRowFirstColumn="0" w:firstRowLastColumn="0" w:lastRowFirstColumn="0" w:lastRowLastColumn="0"/>
+            <w:tcW w:w="3116" w:type="dxa"/>
+            <w:vAlign w:val="center"/>
+          </w:tcPr>
+          <w:p>
+            <w:pPr>
+              <w:pStyle w:val="ListParagraph"/>
+              <w:bidi/>
+              <w:ind w:left="0"/>
+              <w:jc w:val="center"/>
+              <w:rPr>
+                <w:lang w:bidi="fa-IR"/>
+              </w:rPr>
+            </w:pPr>
+            <w:r>
+              <w:rPr>
+                <w:rFonts w:hint="cs"/>
+                <w:rtl/>
+                <w:lang w:bidi="fa-IR"/>
+              </w:rPr>
+              <w:t xml:space="preserve">رویکرد </w:t>
+            </w:r>
+            <w:r>
+              <w:rPr>
+                <w:lang w:bidi="fa-IR"/>
+              </w:rPr>
+              <w:t>training</w:t>
+            </w:r>
+          </w:p>
+        </w:tc>
+        <w:tc>
+          <w:tcPr>
+            <w:tcW w:w="3117" w:type="dxa"/>
+            <w:vAlign w:val="center"/>
+          </w:tcPr>
+          <w:p>
+            <w:pPr>
+              <w:pStyle w:val="ListParagraph"/>
+              <w:bidi/>
+              <w:ind w:left="0"/>
+              <w:jc w:val="center"/>
+              <w:cnfStyle w:val="000000000000" w:firstRow="0" w:lastRow="0" w:firstColumn="0" w:lastColumn="0" w:oddVBand="0" w:evenVBand="0" w:oddHBand="0" w:evenHBand="0" w:firstRowFirstColumn="0" w:firstRowLastColumn="0" w:lastRowFirstColumn="0" w:lastRowLastColumn="0"/>
+              <w:rPr>
+                <w:rFonts w:hint="cs"/>
+                <w:rtl/>
+                <w:lang w:bidi="fa-IR"/>
+              </w:rPr>
+            </w:pPr>
+            <w:r>
+              <w:rPr>
+                <w:lang w:bidi="fa-IR"/>
+              </w:rPr>
+              <w:t>Train</w:t>
+            </w:r>
+            <w:r>
+              <w:rPr>
+                <w:rFonts w:hint="cs"/>
+                <w:rtl/>
+                <w:lang w:bidi="fa-IR"/>
+              </w:rPr>
+              <w:t xml:space="preserve"> کردن کل مدل با داده جدید</w:t>
+            </w:r>
+          </w:p>
+        </w:tc>
+        <w:tc>
+          <w:tcPr>
+            <w:tcW w:w="3117" w:type="dxa"/>
+            <w:vAlign w:val="center"/>
+          </w:tcPr>
+          <w:p>
+            <w:pPr>
+              <w:pStyle w:val="ListParagraph"/>
+              <w:bidi/>
+              <w:ind w:left="0"/>
+              <w:jc w:val="center"/>
+              <w:cnfStyle w:val="000000000000" w:firstRow="0" w:lastRow="0" w:firstColumn="0" w:lastColumn="0" w:oddVBand="0" w:evenVBand="0" w:oddHBand="0" w:evenHBand="0" w:firstRowFirstColumn="0" w:firstRowLastColumn="0" w:lastRowFirstColumn="0" w:lastRowLastColumn="0"/>
+              <w:rPr>
+                <w:rFonts w:hint="cs"/>
+                <w:rtl/>
+                <w:lang w:bidi="fa-IR"/>
+              </w:rPr>
+            </w:pPr>
+            <w:r>
+              <w:rPr>
+                <w:rFonts w:hint="cs"/>
+                <w:rtl/>
+                <w:lang w:bidi="fa-IR"/>
+              </w:rPr>
+              <w:t xml:space="preserve">فریز کردن برخی از لایه های مدل از پیش آموزش دیده و </w:t>
+            </w:r>
+            <w:r>
+              <w:rPr>
+                <w:lang w:bidi="fa-IR"/>
+              </w:rPr>
+              <w:t>train</w:t>
+            </w:r>
+            <w:r>
+              <w:rPr>
+                <w:rFonts w:hint="cs"/>
+                <w:rtl/>
+                <w:lang w:bidi="fa-IR"/>
+              </w:rPr>
+              <w:t xml:space="preserve"> لایه های خاص روی </w:t>
+            </w:r>
+            <w:r>
+              <w:rPr>
+                <w:lang w:bidi="fa-IR"/>
+              </w:rPr>
+              <w:t>task</w:t>
+            </w:r>
+            <w:r>
+              <w:rPr>
+                <w:rFonts w:hint="cs"/>
+                <w:rtl/>
+                <w:lang w:bidi="fa-IR"/>
+              </w:rPr>
+              <w:t xml:space="preserve"> جدید</w:t>
+            </w:r>
+          </w:p>
+        </w:tc>
+      </w:tr>
+      <w:tr>
+        <w:trPr>
+          <w:cnfStyle w:val="000000100000" w:firstRow="0" w:lastRow="0" w:firstColumn="0" w:lastColumn="0" w:oddVBand="0" w:evenVBand="0" w:oddHBand="1" w:evenHBand="0" w:firstRowFirstColumn="0" w:firstRowLastColumn="0" w:lastRowFirstColumn="0" w:lastRowLastColumn="0"/>
+          <w:jc w:val="center"/>
+        </w:trPr>
+        <w:tc>
+          <w:tcPr>
+            <w:cnfStyle w:val="001000000000" w:firstRow="0" w:lastRow="0" w:firstColumn="1" w:lastColumn="0" w:oddVBand="0" w:evenVBand="0" w:oddHBand="0" w:evenHBand="0" w:firstRowFirstColumn="0" w:firstRowLastColumn="0" w:lastRowFirstColumn="0" w:lastRowLastColumn="0"/>
+            <w:tcW w:w="3116" w:type="dxa"/>
+            <w:vAlign w:val="center"/>
+          </w:tcPr>
+          <w:p>
+            <w:pPr>
+              <w:pStyle w:val="ListParagraph"/>
+              <w:bidi/>
+              <w:ind w:left="0"/>
+              <w:jc w:val="center"/>
+              <w:rPr>
+                <w:rFonts w:hint="cs"/>
+                <w:rtl/>
+                <w:lang w:bidi="fa-IR"/>
+              </w:rPr>
+            </w:pPr>
+            <w:r>
+              <w:rPr>
+                <w:rFonts w:hint="cs"/>
+                <w:rtl/>
+                <w:lang w:bidi="fa-IR"/>
+              </w:rPr>
+              <w:t>داده مورد نیاز</w:t>
+            </w:r>
+          </w:p>
+        </w:tc>
+        <w:tc>
+          <w:tcPr>
+            <w:tcW w:w="3117" w:type="dxa"/>
+            <w:vAlign w:val="center"/>
+          </w:tcPr>
+          <w:p>
+            <w:pPr>
+              <w:pStyle w:val="ListParagraph"/>
+              <w:bidi/>
+              <w:ind w:left="0"/>
+              <w:jc w:val="center"/>
+              <w:cnfStyle w:val="000000100000" w:firstRow="0" w:lastRow="0" w:firstColumn="0" w:lastColumn="0" w:oddVBand="0" w:evenVBand="0" w:oddHBand="1" w:evenHBand="0" w:firstRowFirstColumn="0" w:firstRowLastColumn="0" w:lastRowFirstColumn="0" w:lastRowLastColumn="0"/>
+              <w:rPr>
+                <w:rFonts w:hint="cs"/>
+                <w:rtl/>
+                <w:lang w:bidi="fa-IR"/>
+              </w:rPr>
+            </w:pPr>
+            <w:r>
+              <w:rPr>
+                <w:rFonts w:hint="cs"/>
+                <w:rtl/>
+                <w:lang w:bidi="fa-IR"/>
+              </w:rPr>
+              <w:t xml:space="preserve">نیازمند داده بیشتر مخصوص </w:t>
+            </w:r>
+            <w:r>
+              <w:rPr>
+                <w:lang w:bidi="fa-IR"/>
+              </w:rPr>
+              <w:t>task</w:t>
+            </w:r>
+            <w:r>
+              <w:rPr>
+                <w:rFonts w:hint="cs"/>
+                <w:rtl/>
+                <w:lang w:bidi="fa-IR"/>
+              </w:rPr>
+              <w:t xml:space="preserve"> جدید</w:t>
+            </w:r>
+          </w:p>
+        </w:tc>
+        <w:tc>
+          <w:tcPr>
+            <w:tcW w:w="3117" w:type="dxa"/>
+            <w:vAlign w:val="center"/>
+          </w:tcPr>
+          <w:p>
+            <w:pPr>
+              <w:pStyle w:val="ListParagraph"/>
+              <w:bidi/>
+              <w:ind w:left="0"/>
+              <w:jc w:val="center"/>
+              <w:cnfStyle w:val="000000100000" w:firstRow="0" w:lastRow="0" w:firstColumn="0" w:lastColumn="0" w:oddVBand="0" w:evenVBand="0" w:oddHBand="1" w:evenHBand="0" w:firstRowFirstColumn="0" w:firstRowLastColumn="0" w:lastRowFirstColumn="0" w:lastRowLastColumn="0"/>
+              <w:rPr>
+                <w:rFonts w:hint="cs"/>
+                <w:rtl/>
+                <w:lang w:bidi="fa-IR"/>
+              </w:rPr>
+            </w:pPr>
+            <w:r>
+              <w:rPr>
+                <w:rFonts w:hint="cs"/>
+                <w:rtl/>
+                <w:lang w:bidi="fa-IR"/>
+              </w:rPr>
+              <w:t>موثر با مجموعه داده کوچکتر به دلیل استفاده از دانش از قبل آموزش دیده</w:t>
+            </w:r>
+          </w:p>
+        </w:tc>
+      </w:tr>
+      <w:tr>
+        <w:trPr>
+          <w:jc w:val="center"/>
+        </w:trPr>
+        <w:tc>
+          <w:tcPr>
+            <w:cnfStyle w:val="001000000000" w:firstRow="0" w:lastRow="0" w:firstColumn="1" w:lastColumn="0" w:oddVBand="0" w:evenVBand="0" w:oddHBand="0" w:evenHBand="0" w:firstRowFirstColumn="0" w:firstRowLastColumn="0" w:lastRowFirstColumn="0" w:lastRowLastColumn="0"/>
+            <w:tcW w:w="3116" w:type="dxa"/>
+            <w:vAlign w:val="center"/>
+          </w:tcPr>
+          <w:p>
+            <w:pPr>
+              <w:pStyle w:val="ListParagraph"/>
+              <w:bidi/>
+              <w:ind w:left="0"/>
+              <w:jc w:val="center"/>
+              <w:rPr>
+                <w:rFonts w:hint="cs"/>
+                <w:rtl/>
+                <w:lang w:bidi="fa-IR"/>
+              </w:rPr>
+            </w:pPr>
+            <w:r>
+              <w:rPr>
+                <w:rFonts w:hint="cs"/>
+                <w:rtl/>
+                <w:lang w:bidi="fa-IR"/>
+              </w:rPr>
+              <w:t>استفاده</w:t>
+            </w:r>
+          </w:p>
+        </w:tc>
+        <w:tc>
+          <w:tcPr>
+            <w:tcW w:w="3117" w:type="dxa"/>
+            <w:vAlign w:val="center"/>
+          </w:tcPr>
+          <w:p>
+            <w:pPr>
+              <w:pStyle w:val="ListParagraph"/>
+              <w:bidi/>
+              <w:ind w:left="0"/>
+              <w:jc w:val="center"/>
+              <w:cnfStyle w:val="000000000000" w:firstRow="0" w:lastRow="0" w:firstColumn="0" w:lastColumn="0" w:oddVBand="0" w:evenVBand="0" w:oddHBand="0" w:evenHBand="0" w:firstRowFirstColumn="0" w:firstRowLastColumn="0" w:lastRowFirstColumn="0" w:lastRowLastColumn="0"/>
+              <w:rPr>
+                <w:rFonts w:hint="cs"/>
+                <w:rtl/>
+                <w:lang w:bidi="fa-IR"/>
+              </w:rPr>
+            </w:pPr>
+            <w:r>
+              <w:rPr>
+                <w:rFonts w:hint="cs"/>
+                <w:rtl/>
+                <w:lang w:bidi="fa-IR"/>
+              </w:rPr>
+              <w:t xml:space="preserve">زمانی که داده های </w:t>
+            </w:r>
+            <w:r>
+              <w:rPr>
+                <w:lang w:bidi="fa-IR"/>
+              </w:rPr>
+              <w:t>task-specific</w:t>
+            </w:r>
+            <w:r>
+              <w:rPr>
+                <w:rFonts w:hint="cs"/>
+                <w:rtl/>
+                <w:lang w:bidi="fa-IR"/>
+              </w:rPr>
+              <w:t xml:space="preserve"> در دسترس باشند و منابع محاسباتی امکان </w:t>
+            </w:r>
+            <w:r>
+              <w:rPr>
+                <w:lang w:bidi="fa-IR"/>
+              </w:rPr>
+              <w:t>train</w:t>
+            </w:r>
+            <w:r>
+              <w:rPr>
+                <w:rFonts w:hint="cs"/>
+                <w:rtl/>
+                <w:lang w:bidi="fa-IR"/>
+              </w:rPr>
+              <w:t xml:space="preserve"> دوباره کامل را فراهم کنند</w:t>
+            </w:r>
+          </w:p>
+        </w:tc>
+        <w:tc>
+          <w:tcPr>
+            <w:tcW w:w="3117" w:type="dxa"/>
+            <w:vAlign w:val="center"/>
+          </w:tcPr>
+          <w:p>
+            <w:pPr>
+              <w:pStyle w:val="ListParagraph"/>
+              <w:bidi/>
+              <w:ind w:left="0"/>
+              <w:jc w:val="center"/>
+              <w:cnfStyle w:val="000000000000" w:firstRow="0" w:lastRow="0" w:firstColumn="0" w:lastColumn="0" w:oddVBand="0" w:evenVBand="0" w:oddHBand="0" w:evenHBand="0" w:firstRowFirstColumn="0" w:firstRowLastColumn="0" w:lastRowFirstColumn="0" w:lastRowLastColumn="0"/>
+              <w:rPr>
+                <w:rFonts w:hint="cs"/>
+                <w:rtl/>
+                <w:lang w:bidi="fa-IR"/>
+              </w:rPr>
+            </w:pPr>
+            <w:r>
+              <w:rPr>
+                <w:rFonts w:hint="cs"/>
+                <w:rtl/>
+                <w:lang w:bidi="fa-IR"/>
+              </w:rPr>
+              <w:t xml:space="preserve">هنگامی که داده های برچسب گذاری شده یا منابع محاسباتی محدود باشند و </w:t>
+            </w:r>
+            <w:r>
+              <w:rPr>
+                <w:lang w:bidi="fa-IR"/>
+              </w:rPr>
+              <w:t>task</w:t>
+            </w:r>
+            <w:r>
+              <w:rPr>
+                <w:rFonts w:hint="cs"/>
+                <w:rtl/>
+                <w:lang w:bidi="fa-IR"/>
+              </w:rPr>
+              <w:t>ها دارای شباهت هایی با هم هستند</w:t>
+            </w:r>
+          </w:p>
+        </w:tc>
+      </w:tr>
+      <w:tr>
+        <w:trPr>
+          <w:cnfStyle w:val="000000100000" w:firstRow="0" w:lastRow="0" w:firstColumn="0" w:lastColumn="0" w:oddVBand="0" w:evenVBand="0" w:oddHBand="1" w:evenHBand="0" w:firstRowFirstColumn="0" w:firstRowLastColumn="0" w:lastRowFirstColumn="0" w:lastRowLastColumn="0"/>
+          <w:jc w:val="center"/>
+        </w:trPr>
+        <w:tc>
+          <w:tcPr>
+            <w:cnfStyle w:val="001000000000" w:firstRow="0" w:lastRow="0" w:firstColumn="1" w:lastColumn="0" w:oddVBand="0" w:evenVBand="0" w:oddHBand="0" w:evenHBand="0" w:firstRowFirstColumn="0" w:firstRowLastColumn="0" w:lastRowFirstColumn="0" w:lastRowLastColumn="0"/>
+            <w:tcW w:w="3116" w:type="dxa"/>
+            <w:vAlign w:val="center"/>
+          </w:tcPr>
+          <w:p>
+            <w:pPr>
+              <w:pStyle w:val="ListParagraph"/>
+              <w:bidi/>
+              <w:ind w:left="0"/>
+              <w:jc w:val="center"/>
+              <w:rPr>
+                <w:rFonts w:hint="cs"/>
+                <w:rtl/>
+                <w:lang w:bidi="fa-IR"/>
+              </w:rPr>
+            </w:pPr>
+            <w:r>
+              <w:rPr>
+                <w:rFonts w:hint="cs"/>
+                <w:rtl/>
+                <w:lang w:bidi="fa-IR"/>
+              </w:rPr>
+              <w:t>پیچیدگی</w:t>
+            </w:r>
+          </w:p>
+        </w:tc>
+        <w:tc>
+          <w:tcPr>
+            <w:tcW w:w="3117" w:type="dxa"/>
+            <w:vAlign w:val="center"/>
+          </w:tcPr>
+          <w:p>
+            <w:pPr>
+              <w:pStyle w:val="ListParagraph"/>
+              <w:bidi/>
+              <w:ind w:left="0"/>
+              <w:jc w:val="center"/>
+              <w:cnfStyle w:val="000000100000" w:firstRow="0" w:lastRow="0" w:firstColumn="0" w:lastColumn="0" w:oddVBand="0" w:evenVBand="0" w:oddHBand="1" w:evenHBand="0" w:firstRowFirstColumn="0" w:firstRowLastColumn="0" w:lastRowFirstColumn="0" w:lastRowLastColumn="0"/>
+              <w:rPr>
+                <w:rFonts w:hint="cs"/>
+                <w:rtl/>
+                <w:lang w:bidi="fa-IR"/>
+              </w:rPr>
+            </w:pPr>
+            <w:r>
+              <w:rPr>
+                <w:rFonts w:hint="cs"/>
+                <w:rtl/>
+                <w:lang w:bidi="fa-IR"/>
+              </w:rPr>
+              <w:t>پیچیده تر است زیرا شامل بازآموزی کل مدل می شود.</w:t>
+            </w:r>
+          </w:p>
+        </w:tc>
+        <w:tc>
+          <w:tcPr>
+            <w:tcW w:w="3117" w:type="dxa"/>
+            <w:vAlign w:val="center"/>
+          </w:tcPr>
+          <w:p>
+            <w:pPr>
+              <w:pStyle w:val="ListParagraph"/>
+              <w:bidi/>
+              <w:ind w:left="0"/>
+              <w:jc w:val="center"/>
+              <w:cnfStyle w:val="000000100000" w:firstRow="0" w:lastRow="0" w:firstColumn="0" w:lastColumn="0" w:oddVBand="0" w:evenVBand="0" w:oddHBand="1" w:evenHBand="0" w:firstRowFirstColumn="0" w:firstRowLastColumn="0" w:lastRowFirstColumn="0" w:lastRowLastColumn="0"/>
+              <w:rPr>
+                <w:rFonts w:hint="cs"/>
+                <w:rtl/>
+                <w:lang w:bidi="fa-IR"/>
+              </w:rPr>
+            </w:pPr>
+            <w:r>
+              <w:rPr>
+                <w:rFonts w:hint="cs"/>
+                <w:rtl/>
+                <w:lang w:bidi="fa-IR"/>
+              </w:rPr>
+              <w:t xml:space="preserve">پیچیدگی کمتری دارد زیرا اغلب شامل فریز کردن برخی از لایه ها و </w:t>
+            </w:r>
+            <w:r>
+              <w:rPr>
+                <w:lang w:bidi="fa-IR"/>
+              </w:rPr>
+              <w:t>train</w:t>
+            </w:r>
+            <w:r>
+              <w:rPr>
+                <w:rFonts w:hint="cs"/>
+                <w:rtl/>
+                <w:lang w:bidi="fa-IR"/>
+              </w:rPr>
+              <w:t xml:space="preserve"> کردن فقط لایه های خاص است.</w:t>
+            </w:r>
+          </w:p>
+        </w:tc>
+      </w:tr>
+      <w:tr>
+        <w:trPr>
+          <w:jc w:val="center"/>
+        </w:trPr>
+        <w:tc>
+          <w:tcPr>
+            <w:cnfStyle w:val="001000000000" w:firstRow="0" w:lastRow="0" w:firstColumn="1" w:lastColumn="0" w:oddVBand="0" w:evenVBand="0" w:oddHBand="0" w:evenHBand="0" w:firstRowFirstColumn="0" w:firstRowLastColumn="0" w:lastRowFirstColumn="0" w:lastRowLastColumn="0"/>
+            <w:tcW w:w="3116" w:type="dxa"/>
+            <w:vAlign w:val="center"/>
+          </w:tcPr>
+          <w:p>
+            <w:pPr>
+              <w:pStyle w:val="ListParagraph"/>
+              <w:bidi/>
+              <w:ind w:left="0"/>
+              <w:jc w:val="center"/>
+              <w:rPr>
+                <w:rFonts w:hint="cs"/>
+                <w:rtl/>
+                <w:lang w:bidi="fa-IR"/>
+              </w:rPr>
+            </w:pPr>
+            <w:r>
+              <w:rPr>
+                <w:rFonts w:hint="cs"/>
+                <w:rtl/>
+                <w:lang w:bidi="fa-IR"/>
+              </w:rPr>
+              <w:t>مثال</w:t>
+            </w:r>
+          </w:p>
+        </w:tc>
+        <w:tc>
+          <w:tcPr>
+            <w:tcW w:w="3117" w:type="dxa"/>
+            <w:vAlign w:val="center"/>
+          </w:tcPr>
+          <w:p>
+            <w:pPr>
+              <w:pStyle w:val="ListParagraph"/>
+              <w:bidi/>
+              <w:ind w:left="0"/>
+              <w:jc w:val="center"/>
+              <w:cnfStyle w:val="000000000000" w:firstRow="0" w:lastRow="0" w:firstColumn="0" w:lastColumn="0" w:oddVBand="0" w:evenVBand="0" w:oddHBand="0" w:evenHBand="0" w:firstRowFirstColumn="0" w:firstRowLastColumn="0" w:lastRowFirstColumn="0" w:lastRowLastColumn="0"/>
+              <w:rPr>
+                <w:rFonts w:hint="cs"/>
+                <w:rtl/>
+                <w:lang w:bidi="fa-IR"/>
+              </w:rPr>
+            </w:pPr>
+            <w:r>
+              <w:rPr>
+                <w:lang w:bidi="fa-IR"/>
+              </w:rPr>
+              <w:t>Fine-tune</w:t>
+            </w:r>
+            <w:r>
+              <w:rPr>
+                <w:rFonts w:hint="cs"/>
+                <w:rtl/>
+                <w:lang w:bidi="fa-IR"/>
+              </w:rPr>
+              <w:t xml:space="preserve"> کردن </w:t>
+            </w:r>
+            <w:r>
+              <w:rPr>
+                <w:lang w:bidi="fa-IR"/>
+              </w:rPr>
+              <w:t>BERT</w:t>
+            </w:r>
+            <w:r>
+              <w:rPr>
+                <w:rFonts w:hint="cs"/>
+                <w:rtl/>
+                <w:lang w:bidi="fa-IR"/>
+              </w:rPr>
+              <w:t xml:space="preserve"> برای </w:t>
+            </w:r>
+            <w:r>
+              <w:rPr>
+                <w:lang w:bidi="fa-IR"/>
+              </w:rPr>
+              <w:t>sentiment analysis</w:t>
+            </w:r>
+            <w:r>
+              <w:rPr>
+                <w:rFonts w:hint="cs"/>
+                <w:rtl/>
+                <w:lang w:bidi="fa-IR"/>
+              </w:rPr>
+              <w:t xml:space="preserve"> روی دیتاست جدید</w:t>
+            </w:r>
+          </w:p>
+        </w:tc>
+        <w:tc>
+          <w:tcPr>
+            <w:tcW w:w="3117" w:type="dxa"/>
+            <w:vAlign w:val="center"/>
+          </w:tcPr>
+          <w:p>
+            <w:pPr>
+              <w:pStyle w:val="ListParagraph"/>
+              <w:bidi/>
+              <w:ind w:left="0"/>
+              <w:jc w:val="center"/>
+              <w:cnfStyle w:val="000000000000" w:firstRow="0" w:lastRow="0" w:firstColumn="0" w:lastColumn="0" w:oddVBand="0" w:evenVBand="0" w:oddHBand="0" w:evenHBand="0" w:firstRowFirstColumn="0" w:firstRowLastColumn="0" w:lastRowFirstColumn="0" w:lastRowLastColumn="0"/>
+              <w:rPr>
+                <w:rFonts w:hint="cs"/>
+                <w:rtl/>
+                <w:lang w:bidi="fa-IR"/>
+              </w:rPr>
+            </w:pPr>
+            <w:r>
+              <w:rPr>
+                <w:rFonts w:hint="cs"/>
+                <w:rtl/>
+                <w:lang w:bidi="fa-IR"/>
+              </w:rPr>
+              <w:t xml:space="preserve">استفاده از یک مدل </w:t>
+            </w:r>
+            <w:r>
+              <w:rPr>
+                <w:lang w:bidi="fa-IR"/>
+              </w:rPr>
+              <w:t>ImageNet</w:t>
+            </w:r>
+            <w:r>
+              <w:rPr>
+                <w:rFonts w:hint="cs"/>
+                <w:rtl/>
+                <w:lang w:bidi="fa-IR"/>
+              </w:rPr>
+              <w:t xml:space="preserve"> از پیش آموزش دیده برای بهبود </w:t>
+            </w:r>
+            <w:r>
+              <w:rPr>
+                <w:lang w:bidi="fa-IR"/>
+              </w:rPr>
+              <w:t>image classification</w:t>
+            </w:r>
+            <w:r>
+              <w:rPr>
+                <w:rFonts w:hint="cs"/>
+                <w:rtl/>
+                <w:lang w:bidi="fa-IR"/>
+              </w:rPr>
+              <w:t xml:space="preserve"> روی دیتاست جدید</w:t>
+            </w:r>
+          </w:p>
+        </w:tc>
+      </w:tr>
+    </w:tbl>
+    <w:p>
+      <w:pPr>
+        <w:pStyle w:val="ListParagraph"/>
+        <w:bidi/>
+        <w:jc w:val="both"/>
+        <w:rPr>
+          <w:rFonts w:hint="cs"/>
+          <w:rtl/>
+          <w:lang w:bidi="fa-IR"/>
+        </w:rPr>
+      </w:pPr>
     </w:p>
     <w:p>
       <w:pPr>
@@ -14757,37 +15622,11 @@
           <w:rtl/>
           <w:lang w:bidi="fa-IR"/>
         </w:rPr>
-        <w:lastRenderedPageBreak/>
-        <w:t>عملکرد معمار</w:t>
-      </w:r>
-      <w:r>
-        <w:rPr>
-          <w:rFonts w:hint="cs"/>
-          <w:color w:val="5B9BD5" w:themeColor="accent1"/>
-          <w:rtl/>
-          <w:lang w:bidi="fa-IR"/>
-        </w:rPr>
-        <w:t>ی</w:t>
-      </w:r>
-      <w:r>
-        <w:rPr>
-          <w:color w:val="5B9BD5" w:themeColor="accent1"/>
-          <w:rtl/>
-          <w:lang w:bidi="fa-IR"/>
-        </w:rPr>
-        <w:t xml:space="preserve"> ها</w:t>
-      </w:r>
-      <w:r>
-        <w:rPr>
-          <w:rFonts w:hint="cs"/>
-          <w:color w:val="5B9BD5" w:themeColor="accent1"/>
-          <w:rtl/>
-          <w:lang w:bidi="fa-IR"/>
-        </w:rPr>
-        <w:t>ی</w:t>
-      </w:r>
-      <w:r>
-        <w:rPr>
+        <w:t>راجع</w:t>
+      </w:r>
+      <w:r>
+        <w:rPr>
+          <w:rFonts w:hint="cs"/>
           <w:color w:val="5B9BD5" w:themeColor="accent1"/>
           <w:rtl/>
           <w:lang w:bidi="fa-IR"/>
@@ -14797,119 +15636,296 @@
       <w:r>
         <w:rPr>
           <w:color w:val="5B9BD5" w:themeColor="accent1"/>
-          <w:lang w:bidi="fa-IR"/>
-        </w:rPr>
-        <w:t>CLM</w:t>
-      </w:r>
-      <w:r>
-        <w:rPr>
-          <w:rFonts w:hint="cs"/>
-          <w:color w:val="5B9BD5" w:themeColor="accent1"/>
-          <w:rtl/>
-          <w:lang w:bidi="fa-IR"/>
-        </w:rPr>
-        <w:t xml:space="preserve">، </w:t>
-      </w:r>
-      <w:r>
-        <w:rPr>
-          <w:color w:val="5B9BD5" w:themeColor="accent1"/>
-          <w:lang w:bidi="fa-IR"/>
-        </w:rPr>
-        <w:t>MLM</w:t>
-      </w:r>
-      <w:r>
-        <w:rPr>
-          <w:rFonts w:hint="cs"/>
-          <w:color w:val="5B9BD5" w:themeColor="accent1"/>
-          <w:rtl/>
-          <w:lang w:bidi="fa-IR"/>
-        </w:rPr>
-        <w:t xml:space="preserve"> و </w:t>
-      </w:r>
-      <w:r>
-        <w:rPr>
-          <w:color w:val="5B9BD5" w:themeColor="accent1"/>
-          <w:lang w:bidi="fa-IR"/>
-        </w:rPr>
-        <w:t>Seq2Seq</w:t>
-      </w:r>
-      <w:r>
-        <w:rPr>
-          <w:color w:val="5B9BD5" w:themeColor="accent1"/>
-          <w:rtl/>
-          <w:lang w:bidi="fa-IR"/>
-        </w:rPr>
-        <w:t xml:space="preserve"> را با </w:t>
-      </w:r>
-      <w:r>
-        <w:rPr>
-          <w:rFonts w:hint="cs"/>
-          <w:color w:val="5B9BD5" w:themeColor="accent1"/>
-          <w:rtl/>
-          <w:lang w:bidi="fa-IR"/>
-        </w:rPr>
-        <w:t>ی</w:t>
-      </w:r>
-      <w:r>
-        <w:rPr>
-          <w:rFonts w:hint="eastAsia"/>
-          <w:color w:val="5B9BD5" w:themeColor="accent1"/>
-          <w:rtl/>
-          <w:lang w:bidi="fa-IR"/>
-        </w:rPr>
-        <w:t>کد</w:t>
-      </w:r>
-      <w:r>
-        <w:rPr>
-          <w:rFonts w:hint="cs"/>
-          <w:color w:val="5B9BD5" w:themeColor="accent1"/>
-          <w:rtl/>
-          <w:lang w:bidi="fa-IR"/>
-        </w:rPr>
-        <w:t>ی</w:t>
-      </w:r>
-      <w:r>
-        <w:rPr>
-          <w:rFonts w:hint="eastAsia"/>
-          <w:color w:val="5B9BD5" w:themeColor="accent1"/>
-          <w:rtl/>
-          <w:lang w:bidi="fa-IR"/>
-        </w:rPr>
-        <w:t>گر</w:t>
-      </w:r>
-      <w:r>
-        <w:rPr>
-          <w:color w:val="5B9BD5" w:themeColor="accent1"/>
-          <w:rtl/>
-          <w:lang w:bidi="fa-IR"/>
-        </w:rPr>
-        <w:t xml:space="preserve"> مقا</w:t>
-      </w:r>
-      <w:r>
-        <w:rPr>
-          <w:rFonts w:hint="cs"/>
-          <w:color w:val="5B9BD5" w:themeColor="accent1"/>
-          <w:rtl/>
-          <w:lang w:bidi="fa-IR"/>
-        </w:rPr>
-        <w:t>ی</w:t>
-      </w:r>
-      <w:r>
-        <w:rPr>
-          <w:rFonts w:hint="eastAsia"/>
-          <w:color w:val="5B9BD5" w:themeColor="accent1"/>
-          <w:rtl/>
-          <w:lang w:bidi="fa-IR"/>
-        </w:rPr>
-        <w:t>سه</w:t>
-      </w:r>
-      <w:r>
-        <w:rPr>
-          <w:color w:val="5B9BD5" w:themeColor="accent1"/>
-          <w:rtl/>
-          <w:lang w:bidi="fa-IR"/>
-        </w:rPr>
-        <w:t xml:space="preserve"> کن</w:t>
+          <w:rtl/>
+          <w:lang w:bidi="fa-IR"/>
+        </w:rPr>
+        <w:t>به تاث</w:t>
+      </w:r>
+      <w:r>
+        <w:rPr>
+          <w:rFonts w:hint="cs"/>
+          <w:color w:val="5B9BD5" w:themeColor="accent1"/>
+          <w:rtl/>
+          <w:lang w:bidi="fa-IR"/>
+        </w:rPr>
+        <w:t>ی</w:t>
+      </w:r>
+      <w:r>
+        <w:rPr>
+          <w:rFonts w:hint="eastAsia"/>
+          <w:color w:val="5B9BD5" w:themeColor="accent1"/>
+          <w:rtl/>
+          <w:lang w:bidi="fa-IR"/>
+        </w:rPr>
+        <w:t>رات</w:t>
+      </w:r>
+      <w:r>
+        <w:rPr>
+          <w:color w:val="5B9BD5" w:themeColor="accent1"/>
+          <w:rtl/>
+          <w:lang w:bidi="fa-IR"/>
+        </w:rPr>
+        <w:t xml:space="preserve"> روش ها</w:t>
+      </w:r>
+      <w:r>
+        <w:rPr>
+          <w:rFonts w:hint="cs"/>
+          <w:color w:val="5B9BD5" w:themeColor="accent1"/>
+          <w:rtl/>
+          <w:lang w:bidi="fa-IR"/>
+        </w:rPr>
+        <w:t>ی</w:t>
+      </w:r>
+      <w:r>
+        <w:rPr>
+          <w:color w:val="5B9BD5" w:themeColor="accent1"/>
+          <w:rtl/>
+          <w:lang w:bidi="fa-IR"/>
+        </w:rPr>
+        <w:t xml:space="preserve"> مختلف </w:t>
+      </w:r>
+      <w:r>
+        <w:rPr>
+          <w:color w:val="5B9BD5" w:themeColor="accent1"/>
+          <w:lang w:bidi="fa-IR"/>
+        </w:rPr>
+        <w:t>masking</w:t>
+      </w:r>
+      <w:r>
+        <w:rPr>
+          <w:color w:val="5B9BD5" w:themeColor="accent1"/>
+          <w:rtl/>
+          <w:lang w:bidi="fa-IR"/>
+        </w:rPr>
+        <w:t xml:space="preserve"> و هم</w:t>
+      </w:r>
+      <w:r>
+        <w:rPr>
+          <w:rFonts w:hint="cs"/>
+          <w:color w:val="5B9BD5" w:themeColor="accent1"/>
+          <w:rtl/>
+          <w:lang w:bidi="fa-IR"/>
+        </w:rPr>
+        <w:t>ی</w:t>
+      </w:r>
+      <w:r>
+        <w:rPr>
+          <w:rFonts w:hint="eastAsia"/>
+          <w:color w:val="5B9BD5" w:themeColor="accent1"/>
+          <w:rtl/>
+          <w:lang w:bidi="fa-IR"/>
+        </w:rPr>
+        <w:t>نطور</w:t>
+      </w:r>
+      <w:r>
+        <w:rPr>
+          <w:color w:val="5B9BD5" w:themeColor="accent1"/>
+          <w:rtl/>
+          <w:lang w:bidi="fa-IR"/>
+        </w:rPr>
+        <w:t xml:space="preserve"> تع</w:t>
+      </w:r>
+      <w:r>
+        <w:rPr>
+          <w:rFonts w:hint="cs"/>
+          <w:color w:val="5B9BD5" w:themeColor="accent1"/>
+          <w:rtl/>
+          <w:lang w:bidi="fa-IR"/>
+        </w:rPr>
+        <w:t>یی</w:t>
+      </w:r>
+      <w:r>
+        <w:rPr>
+          <w:rFonts w:hint="eastAsia"/>
+          <w:color w:val="5B9BD5" w:themeColor="accent1"/>
+          <w:rtl/>
+          <w:lang w:bidi="fa-IR"/>
+        </w:rPr>
+        <w:t>ن</w:t>
+      </w:r>
+      <w:r>
+        <w:rPr>
+          <w:color w:val="5B9BD5" w:themeColor="accent1"/>
+          <w:rtl/>
+          <w:lang w:bidi="fa-IR"/>
+        </w:rPr>
+        <w:t xml:space="preserve"> م</w:t>
+      </w:r>
+      <w:r>
+        <w:rPr>
+          <w:rFonts w:hint="cs"/>
+          <w:color w:val="5B9BD5" w:themeColor="accent1"/>
+          <w:rtl/>
+          <w:lang w:bidi="fa-IR"/>
+        </w:rPr>
+        <w:t>ی</w:t>
+      </w:r>
+      <w:r>
+        <w:rPr>
+          <w:rFonts w:hint="eastAsia"/>
+          <w:color w:val="5B9BD5" w:themeColor="accent1"/>
+          <w:rtl/>
+          <w:lang w:bidi="fa-IR"/>
+        </w:rPr>
+        <w:t>زان</w:t>
+      </w:r>
+      <w:r>
+        <w:rPr>
+          <w:color w:val="5B9BD5" w:themeColor="accent1"/>
+          <w:rtl/>
+          <w:lang w:bidi="fa-IR"/>
+        </w:rPr>
+        <w:t xml:space="preserve"> توکن ها</w:t>
+      </w:r>
+      <w:r>
+        <w:rPr>
+          <w:rFonts w:hint="cs"/>
+          <w:color w:val="5B9BD5" w:themeColor="accent1"/>
+          <w:rtl/>
+          <w:lang w:bidi="fa-IR"/>
+        </w:rPr>
+        <w:t>ی</w:t>
+      </w:r>
+      <w:r>
+        <w:rPr>
+          <w:color w:val="5B9BD5" w:themeColor="accent1"/>
+          <w:rtl/>
+          <w:lang w:bidi="fa-IR"/>
+        </w:rPr>
+        <w:t xml:space="preserve"> قابل </w:t>
+      </w:r>
+      <w:r>
+        <w:rPr>
+          <w:color w:val="5B9BD5" w:themeColor="accent1"/>
+          <w:lang w:bidi="fa-IR"/>
+        </w:rPr>
+        <w:t>mask</w:t>
+      </w:r>
+      <w:r>
+        <w:rPr>
+          <w:color w:val="5B9BD5" w:themeColor="accent1"/>
+          <w:rtl/>
+          <w:lang w:bidi="fa-IR"/>
+        </w:rPr>
+        <w:t xml:space="preserve"> بر رو</w:t>
+      </w:r>
+      <w:r>
+        <w:rPr>
+          <w:rFonts w:hint="cs"/>
+          <w:color w:val="5B9BD5" w:themeColor="accent1"/>
+          <w:rtl/>
+          <w:lang w:bidi="fa-IR"/>
+        </w:rPr>
+        <w:t>ی</w:t>
+      </w:r>
+      <w:r>
+        <w:rPr>
+          <w:color w:val="5B9BD5" w:themeColor="accent1"/>
+          <w:rtl/>
+          <w:lang w:bidi="fa-IR"/>
+        </w:rPr>
+        <w:t xml:space="preserve"> فرآ</w:t>
+      </w:r>
+      <w:r>
+        <w:rPr>
+          <w:rFonts w:hint="cs"/>
+          <w:color w:val="5B9BD5" w:themeColor="accent1"/>
+          <w:rtl/>
+          <w:lang w:bidi="fa-IR"/>
+        </w:rPr>
+        <w:t>ی</w:t>
+      </w:r>
+      <w:r>
+        <w:rPr>
+          <w:rFonts w:hint="eastAsia"/>
+          <w:color w:val="5B9BD5" w:themeColor="accent1"/>
+          <w:rtl/>
+          <w:lang w:bidi="fa-IR"/>
+        </w:rPr>
+        <w:t>ند</w:t>
+      </w:r>
+      <w:r>
+        <w:rPr>
+          <w:color w:val="5B9BD5" w:themeColor="accent1"/>
+          <w:rtl/>
+          <w:lang w:bidi="fa-IR"/>
+        </w:rPr>
+        <w:t xml:space="preserve"> </w:t>
+      </w:r>
+      <w:r>
+        <w:rPr>
+          <w:rFonts w:hint="eastAsia"/>
+          <w:color w:val="5B9BD5" w:themeColor="accent1"/>
+          <w:rtl/>
+          <w:lang w:bidi="fa-IR"/>
+        </w:rPr>
+        <w:t>آموزش</w:t>
+      </w:r>
+      <w:r>
+        <w:rPr>
+          <w:color w:val="5B9BD5" w:themeColor="accent1"/>
+          <w:rtl/>
+          <w:lang w:bidi="fa-IR"/>
+        </w:rPr>
+        <w:t xml:space="preserve"> و عملکرد مدل ها</w:t>
+      </w:r>
+      <w:r>
+        <w:rPr>
+          <w:rFonts w:hint="cs"/>
+          <w:color w:val="5B9BD5" w:themeColor="accent1"/>
+          <w:rtl/>
+          <w:lang w:bidi="fa-IR"/>
+        </w:rPr>
+        <w:t>ی</w:t>
+      </w:r>
+      <w:r>
+        <w:rPr>
+          <w:color w:val="5B9BD5" w:themeColor="accent1"/>
+          <w:rtl/>
+          <w:lang w:bidi="fa-IR"/>
+        </w:rPr>
+        <w:t xml:space="preserve"> </w:t>
+      </w:r>
+      <w:r>
+        <w:rPr>
+          <w:color w:val="5B9BD5" w:themeColor="accent1"/>
+          <w:lang w:bidi="fa-IR"/>
+        </w:rPr>
+        <w:t>MLMs</w:t>
+      </w:r>
+      <w:r>
+        <w:rPr>
+          <w:color w:val="5B9BD5" w:themeColor="accent1"/>
+          <w:rtl/>
+          <w:lang w:bidi="fa-IR"/>
+        </w:rPr>
+        <w:t xml:space="preserve"> توض</w:t>
+      </w:r>
+      <w:r>
+        <w:rPr>
+          <w:rFonts w:hint="cs"/>
+          <w:color w:val="5B9BD5" w:themeColor="accent1"/>
+          <w:rtl/>
+          <w:lang w:bidi="fa-IR"/>
+        </w:rPr>
+        <w:t>ی</w:t>
+      </w:r>
+      <w:r>
+        <w:rPr>
+          <w:rFonts w:hint="eastAsia"/>
+          <w:color w:val="5B9BD5" w:themeColor="accent1"/>
+          <w:rtl/>
+          <w:lang w:bidi="fa-IR"/>
+        </w:rPr>
+        <w:t>ح</w:t>
+      </w:r>
+      <w:r>
+        <w:rPr>
+          <w:color w:val="5B9BD5" w:themeColor="accent1"/>
+          <w:rtl/>
+          <w:lang w:bidi="fa-IR"/>
+        </w:rPr>
+        <w:t xml:space="preserve"> ده</w:t>
       </w:r>
       <w:r>
         <w:rPr>
@@ -14935,179 +15951,64 @@
           <w:rtl/>
           <w:lang w:bidi="fa-IR"/>
         </w:rPr>
-        <w:t xml:space="preserve"> و مزا</w:t>
-      </w:r>
-      <w:r>
-        <w:rPr>
-          <w:rFonts w:hint="cs"/>
-          <w:color w:val="5B9BD5" w:themeColor="accent1"/>
-          <w:rtl/>
-          <w:lang w:bidi="fa-IR"/>
-        </w:rPr>
-        <w:t>ی</w:t>
-      </w:r>
-      <w:r>
-        <w:rPr>
-          <w:rFonts w:hint="eastAsia"/>
-          <w:color w:val="5B9BD5" w:themeColor="accent1"/>
-          <w:rtl/>
-          <w:lang w:bidi="fa-IR"/>
-        </w:rPr>
-        <w:t>ا</w:t>
-      </w:r>
-      <w:r>
-        <w:rPr>
-          <w:color w:val="5B9BD5" w:themeColor="accent1"/>
-          <w:rtl/>
-          <w:lang w:bidi="fa-IR"/>
-        </w:rPr>
-        <w:t xml:space="preserve"> و معا</w:t>
-      </w:r>
-      <w:r>
-        <w:rPr>
-          <w:rFonts w:hint="cs"/>
-          <w:color w:val="5B9BD5" w:themeColor="accent1"/>
-          <w:rtl/>
-          <w:lang w:bidi="fa-IR"/>
-        </w:rPr>
-        <w:t>ی</w:t>
-      </w:r>
-      <w:r>
-        <w:rPr>
-          <w:rFonts w:hint="eastAsia"/>
-          <w:color w:val="5B9BD5" w:themeColor="accent1"/>
-          <w:rtl/>
-          <w:lang w:bidi="fa-IR"/>
-        </w:rPr>
-        <w:t>ب</w:t>
-      </w:r>
-      <w:r>
-        <w:rPr>
-          <w:color w:val="5B9BD5" w:themeColor="accent1"/>
-          <w:rtl/>
-          <w:lang w:bidi="fa-IR"/>
-        </w:rPr>
-        <w:t xml:space="preserve"> هرکدام را ب</w:t>
-      </w:r>
-      <w:r>
-        <w:rPr>
-          <w:rFonts w:hint="cs"/>
-          <w:color w:val="5B9BD5" w:themeColor="accent1"/>
-          <w:rtl/>
-          <w:lang w:bidi="fa-IR"/>
-        </w:rPr>
-        <w:t>ی</w:t>
-      </w:r>
-      <w:r>
-        <w:rPr>
-          <w:rFonts w:hint="eastAsia"/>
-          <w:color w:val="5B9BD5" w:themeColor="accent1"/>
-          <w:rtl/>
-          <w:lang w:bidi="fa-IR"/>
-        </w:rPr>
-        <w:t>ان</w:t>
-      </w:r>
-      <w:r>
-        <w:rPr>
-          <w:color w:val="5B9BD5" w:themeColor="accent1"/>
-          <w:rtl/>
+        <w:t xml:space="preserve">. </w:t>
+      </w:r>
+      <w:r>
+        <w:rPr>
+          <w:rFonts w:hint="cs"/>
+          <w:color w:val="5B9BD5" w:themeColor="accent1"/>
+          <w:rtl/>
+          <w:lang w:bidi="fa-IR"/>
+        </w:rPr>
+        <w:t>(</w:t>
+      </w:r>
+      <w:r>
+        <w:rPr>
+          <w:color w:val="5B9BD5" w:themeColor="accent1"/>
+          <w:rtl/>
+          <w:lang w:bidi="fa-IR"/>
+        </w:rPr>
+        <w:t>روش رندوم و روش مبتن</w:t>
+      </w:r>
+      <w:r>
+        <w:rPr>
+          <w:rFonts w:hint="cs"/>
+          <w:color w:val="5B9BD5" w:themeColor="accent1"/>
+          <w:rtl/>
+          <w:lang w:bidi="fa-IR"/>
+        </w:rPr>
+        <w:t>ی</w:t>
+      </w:r>
+      <w:r>
+        <w:rPr>
+          <w:color w:val="5B9BD5" w:themeColor="accent1"/>
+          <w:rtl/>
+          <w:lang w:bidi="fa-IR"/>
+        </w:rPr>
+        <w:t xml:space="preserve"> بر </w:t>
+      </w:r>
+      <w:r>
+        <w:rPr>
+          <w:color w:val="5B9BD5" w:themeColor="accent1"/>
+          <w:lang w:bidi="fa-IR"/>
+        </w:rPr>
+        <w:t>part of speech</w:t>
+      </w:r>
+      <w:r>
+        <w:rPr>
+          <w:color w:val="5B9BD5" w:themeColor="accent1"/>
           <w:lang w:bidi="fa-IR"/>
         </w:rPr>
         <w:t xml:space="preserve"> </w:t>
       </w:r>
       <w:r>
         <w:rPr>
-          <w:rFonts w:hint="eastAsia"/>
-          <w:color w:val="5B9BD5" w:themeColor="accent1"/>
-          <w:rtl/>
-          <w:lang w:bidi="fa-IR"/>
-        </w:rPr>
-        <w:t>کن</w:t>
-      </w:r>
-      <w:r>
-        <w:rPr>
-          <w:rFonts w:hint="cs"/>
-          <w:color w:val="5B9BD5" w:themeColor="accent1"/>
-          <w:rtl/>
-          <w:lang w:bidi="fa-IR"/>
-        </w:rPr>
-        <w:t>ی</w:t>
-      </w:r>
-      <w:r>
-        <w:rPr>
-          <w:rFonts w:hint="eastAsia"/>
-          <w:color w:val="5B9BD5" w:themeColor="accent1"/>
-          <w:rtl/>
-          <w:lang w:bidi="fa-IR"/>
-        </w:rPr>
-        <w:t>د</w:t>
-      </w:r>
-      <w:r>
-        <w:rPr>
-          <w:color w:val="5B9BD5" w:themeColor="accent1"/>
-          <w:rtl/>
-          <w:lang w:bidi="fa-IR"/>
-        </w:rPr>
-        <w:t>.</w:t>
-      </w:r>
-      <w:r>
-        <w:rPr>
-          <w:color w:val="5B9BD5" w:themeColor="accent1"/>
-          <w:lang w:bidi="fa-IR"/>
-        </w:rPr>
-        <w:t xml:space="preserve"> </w:t>
-      </w:r>
-      <w:r>
-        <w:rPr>
-          <w:color w:val="5B9BD5" w:themeColor="accent1"/>
-          <w:rtl/>
-          <w:lang w:bidi="fa-IR"/>
-        </w:rPr>
-        <w:t>و از هرکدام نمونه ها</w:t>
-      </w:r>
-      <w:r>
-        <w:rPr>
-          <w:rFonts w:hint="cs"/>
-          <w:color w:val="5B9BD5" w:themeColor="accent1"/>
-          <w:rtl/>
-          <w:lang w:bidi="fa-IR"/>
-        </w:rPr>
-        <w:t>یی</w:t>
-      </w:r>
-      <w:r>
-        <w:rPr>
-          <w:color w:val="5B9BD5" w:themeColor="accent1"/>
-          <w:rtl/>
-          <w:lang w:bidi="fa-IR"/>
-        </w:rPr>
-        <w:t xml:space="preserve"> را مثال بزن</w:t>
-      </w:r>
-      <w:r>
-        <w:rPr>
-          <w:rFonts w:hint="cs"/>
-          <w:color w:val="5B9BD5" w:themeColor="accent1"/>
-          <w:rtl/>
-          <w:lang w:bidi="fa-IR"/>
-        </w:rPr>
-        <w:t>ی</w:t>
-      </w:r>
-      <w:r>
-        <w:rPr>
-          <w:rFonts w:hint="eastAsia"/>
-          <w:color w:val="5B9BD5" w:themeColor="accent1"/>
-          <w:rtl/>
-          <w:lang w:bidi="fa-IR"/>
-        </w:rPr>
-        <w:t>د</w:t>
-      </w:r>
-      <w:r>
-        <w:rPr>
-          <w:rFonts w:hint="cs"/>
-          <w:color w:val="5B9BD5" w:themeColor="accent1"/>
-          <w:rtl/>
-          <w:lang w:bidi="fa-IR"/>
-        </w:rPr>
-        <w:t>.</w:t>
+          <w:rFonts w:hint="cs"/>
+          <w:color w:val="5B9BD5" w:themeColor="accent1"/>
+          <w:rtl/>
+          <w:lang w:bidi="fa-IR"/>
+        </w:rPr>
+        <w:t>)</w:t>
       </w:r>
     </w:p>
     <w:p>
@@ -15130,7 +16031,24 @@
           <w:rtl/>
           <w:lang w:bidi="fa-IR"/>
         </w:rPr>
-        <w:t>با توجه به عمکرد مدل ها</w:t>
+        <w:t>عملکرد معمار</w:t>
+      </w:r>
+      <w:r>
+        <w:rPr>
+          <w:rFonts w:hint="cs"/>
+          <w:color w:val="5B9BD5" w:themeColor="accent1"/>
+          <w:rtl/>
+          <w:lang w:bidi="fa-IR"/>
+        </w:rPr>
+        <w:t>ی</w:t>
+      </w:r>
+      <w:r>
+        <w:rPr>
+          <w:color w:val="5B9BD5" w:themeColor="accent1"/>
+          <w:rtl/>
+          <w:lang w:bidi="fa-IR"/>
+        </w:rPr>
+        <w:t xml:space="preserve"> ها</w:t>
       </w:r>
       <w:r>
         <w:rPr>
@@ -15154,6 +16072,22 @@
           <w:color w:val="5B9BD5" w:themeColor="accent1"/>
           <w:lang w:bidi="fa-IR"/>
         </w:rPr>
+        <w:t>CLM</w:t>
+      </w:r>
+      <w:r>
+        <w:rPr>
+          <w:rFonts w:hint="cs"/>
+          <w:color w:val="5B9BD5" w:themeColor="accent1"/>
+          <w:rtl/>
+          <w:lang w:bidi="fa-IR"/>
+        </w:rPr>
+        <w:t xml:space="preserve">، </w:t>
+      </w:r>
+      <w:r>
+        <w:rPr>
+          <w:color w:val="5B9BD5" w:themeColor="accent1"/>
+          <w:lang w:bidi="fa-IR"/>
+        </w:rPr>
         <w:t>MLM</w:t>
       </w:r>
       <w:r>
@@ -15163,77 +16097,188 @@
           <w:rtl/>
           <w:lang w:bidi="fa-IR"/>
         </w:rPr>
-        <w:t xml:space="preserve"> (</w:t>
-      </w:r>
-      <w:r>
-        <w:rPr>
-          <w:color w:val="5B9BD5" w:themeColor="accent1"/>
-          <w:rtl/>
-          <w:lang w:bidi="fa-IR"/>
-        </w:rPr>
-        <w:t>پ</w:t>
-      </w:r>
-      <w:r>
-        <w:rPr>
-          <w:rFonts w:hint="cs"/>
-          <w:color w:val="5B9BD5" w:themeColor="accent1"/>
-          <w:rtl/>
-          <w:lang w:bidi="fa-IR"/>
-        </w:rPr>
-        <w:t>ی</w:t>
-      </w:r>
-      <w:r>
-        <w:rPr>
-          <w:rFonts w:hint="eastAsia"/>
-          <w:color w:val="5B9BD5" w:themeColor="accent1"/>
-          <w:rtl/>
-          <w:lang w:bidi="fa-IR"/>
-        </w:rPr>
-        <w:t>شب</w:t>
-      </w:r>
-      <w:r>
-        <w:rPr>
-          <w:rFonts w:hint="cs"/>
-          <w:color w:val="5B9BD5" w:themeColor="accent1"/>
-          <w:rtl/>
-          <w:lang w:bidi="fa-IR"/>
-        </w:rPr>
-        <w:t>ی</w:t>
-      </w:r>
-      <w:r>
-        <w:rPr>
-          <w:rFonts w:hint="eastAsia"/>
-          <w:color w:val="5B9BD5" w:themeColor="accent1"/>
-          <w:rtl/>
-          <w:lang w:bidi="fa-IR"/>
-        </w:rPr>
-        <w:t>ن</w:t>
-      </w:r>
-      <w:r>
-        <w:rPr>
-          <w:rFonts w:hint="cs"/>
-          <w:color w:val="5B9BD5" w:themeColor="accent1"/>
-          <w:rtl/>
-          <w:lang w:bidi="fa-IR"/>
-        </w:rPr>
-        <w:t>ی</w:t>
-      </w:r>
-      <w:r>
-        <w:rPr>
-          <w:color w:val="5B9BD5" w:themeColor="accent1"/>
-          <w:rtl/>
-          <w:lang w:bidi="fa-IR"/>
-        </w:rPr>
-        <w:t xml:space="preserve"> توکن ها</w:t>
-      </w:r>
-      <w:r>
-        <w:rPr>
-          <w:rFonts w:hint="cs"/>
-          <w:color w:val="5B9BD5" w:themeColor="accent1"/>
-          <w:rtl/>
-          <w:lang w:bidi="fa-IR"/>
-        </w:rPr>
-        <w:t>ی</w:t>
+        <w:t xml:space="preserve"> و </w:t>
+      </w:r>
+      <w:r>
+        <w:rPr>
+          <w:color w:val="5B9BD5" w:themeColor="accent1"/>
+          <w:lang w:bidi="fa-IR"/>
+        </w:rPr>
+        <w:t>Seq2Seq</w:t>
+      </w:r>
+      <w:r>
+        <w:rPr>
+          <w:color w:val="5B9BD5" w:themeColor="accent1"/>
+          <w:rtl/>
+          <w:lang w:bidi="fa-IR"/>
+        </w:rPr>
+        <w:t xml:space="preserve"> را با </w:t>
+      </w:r>
+      <w:r>
+        <w:rPr>
+          <w:rFonts w:hint="cs"/>
+          <w:color w:val="5B9BD5" w:themeColor="accent1"/>
+          <w:rtl/>
+          <w:lang w:bidi="fa-IR"/>
+        </w:rPr>
+        <w:t>ی</w:t>
+      </w:r>
+      <w:r>
+        <w:rPr>
+          <w:rFonts w:hint="eastAsia"/>
+          <w:color w:val="5B9BD5" w:themeColor="accent1"/>
+          <w:rtl/>
+          <w:lang w:bidi="fa-IR"/>
+        </w:rPr>
+        <w:t>کد</w:t>
+      </w:r>
+      <w:r>
+        <w:rPr>
+          <w:rFonts w:hint="cs"/>
+          <w:color w:val="5B9BD5" w:themeColor="accent1"/>
+          <w:rtl/>
+          <w:lang w:bidi="fa-IR"/>
+        </w:rPr>
+        <w:t>ی</w:t>
+      </w:r>
+      <w:r>
+        <w:rPr>
+          <w:rFonts w:hint="eastAsia"/>
+          <w:color w:val="5B9BD5" w:themeColor="accent1"/>
+          <w:rtl/>
+          <w:lang w:bidi="fa-IR"/>
+        </w:rPr>
+        <w:t>گر</w:t>
+      </w:r>
+      <w:r>
+        <w:rPr>
+          <w:color w:val="5B9BD5" w:themeColor="accent1"/>
+          <w:rtl/>
+          <w:lang w:bidi="fa-IR"/>
+        </w:rPr>
+        <w:t xml:space="preserve"> مقا</w:t>
+      </w:r>
+      <w:r>
+        <w:rPr>
+          <w:rFonts w:hint="cs"/>
+          <w:color w:val="5B9BD5" w:themeColor="accent1"/>
+          <w:rtl/>
+          <w:lang w:bidi="fa-IR"/>
+        </w:rPr>
+        <w:t>ی</w:t>
+      </w:r>
+      <w:r>
+        <w:rPr>
+          <w:rFonts w:hint="eastAsia"/>
+          <w:color w:val="5B9BD5" w:themeColor="accent1"/>
+          <w:rtl/>
+          <w:lang w:bidi="fa-IR"/>
+        </w:rPr>
+        <w:t>سه</w:t>
+      </w:r>
+      <w:r>
+        <w:rPr>
+          <w:color w:val="5B9BD5" w:themeColor="accent1"/>
+          <w:rtl/>
+          <w:lang w:bidi="fa-IR"/>
+        </w:rPr>
+        <w:t xml:space="preserve"> کن</w:t>
+      </w:r>
+      <w:r>
+        <w:rPr>
+          <w:rFonts w:hint="cs"/>
+          <w:color w:val="5B9BD5" w:themeColor="accent1"/>
+          <w:rtl/>
+          <w:lang w:bidi="fa-IR"/>
+        </w:rPr>
+        <w:t>ی</w:t>
+      </w:r>
+      <w:r>
+        <w:rPr>
+          <w:rFonts w:hint="eastAsia"/>
+          <w:color w:val="5B9BD5" w:themeColor="accent1"/>
+          <w:rtl/>
+          <w:lang w:bidi="fa-IR"/>
+        </w:rPr>
+        <w:t>د</w:t>
+      </w:r>
+      <w:r>
+        <w:rPr>
+          <w:color w:val="5B9BD5" w:themeColor="accent1"/>
+          <w:rtl/>
+          <w:lang w:bidi="fa-IR"/>
+        </w:rPr>
+        <w:t xml:space="preserve"> و مزا</w:t>
+      </w:r>
+      <w:r>
+        <w:rPr>
+          <w:rFonts w:hint="cs"/>
+          <w:color w:val="5B9BD5" w:themeColor="accent1"/>
+          <w:rtl/>
+          <w:lang w:bidi="fa-IR"/>
+        </w:rPr>
+        <w:t>ی</w:t>
+      </w:r>
+      <w:r>
+        <w:rPr>
+          <w:rFonts w:hint="eastAsia"/>
+          <w:color w:val="5B9BD5" w:themeColor="accent1"/>
+          <w:rtl/>
+          <w:lang w:bidi="fa-IR"/>
+        </w:rPr>
+        <w:t>ا</w:t>
+      </w:r>
+      <w:r>
+        <w:rPr>
+          <w:color w:val="5B9BD5" w:themeColor="accent1"/>
+          <w:rtl/>
+          <w:lang w:bidi="fa-IR"/>
+        </w:rPr>
+        <w:t xml:space="preserve"> و معا</w:t>
+      </w:r>
+      <w:r>
+        <w:rPr>
+          <w:rFonts w:hint="cs"/>
+          <w:color w:val="5B9BD5" w:themeColor="accent1"/>
+          <w:rtl/>
+          <w:lang w:bidi="fa-IR"/>
+        </w:rPr>
+        <w:t>ی</w:t>
+      </w:r>
+      <w:r>
+        <w:rPr>
+          <w:rFonts w:hint="eastAsia"/>
+          <w:color w:val="5B9BD5" w:themeColor="accent1"/>
+          <w:rtl/>
+          <w:lang w:bidi="fa-IR"/>
+        </w:rPr>
+        <w:t>ب</w:t>
+      </w:r>
+      <w:r>
+        <w:rPr>
+          <w:color w:val="5B9BD5" w:themeColor="accent1"/>
+          <w:rtl/>
+          <w:lang w:bidi="fa-IR"/>
+        </w:rPr>
+        <w:t xml:space="preserve"> هرکدام را ب</w:t>
+      </w:r>
+      <w:r>
+        <w:rPr>
+          <w:rFonts w:hint="cs"/>
+          <w:color w:val="5B9BD5" w:themeColor="accent1"/>
+          <w:rtl/>
+          <w:lang w:bidi="fa-IR"/>
+        </w:rPr>
+        <w:t>ی</w:t>
+      </w:r>
+      <w:r>
+        <w:rPr>
+          <w:rFonts w:hint="eastAsia"/>
+          <w:color w:val="5B9BD5" w:themeColor="accent1"/>
+          <w:rtl/>
+          <w:lang w:bidi="fa-IR"/>
+        </w:rPr>
+        <w:t>ان</w:t>
       </w:r>
       <w:r>
         <w:rPr>
@@ -15245,87 +16290,70 @@
       </w:r>
       <w:r>
         <w:rPr>
-          <w:color w:val="5B9BD5" w:themeColor="accent1"/>
-          <w:lang w:bidi="fa-IR"/>
-        </w:rPr>
-        <w:t>mask</w:t>
-      </w:r>
-      <w:r>
-        <w:rPr>
-          <w:color w:val="5B9BD5" w:themeColor="accent1"/>
-          <w:rtl/>
-          <w:lang w:bidi="fa-IR"/>
-        </w:rPr>
-        <w:t xml:space="preserve"> شده</w:t>
-      </w:r>
-      <w:r>
-        <w:rPr>
-          <w:rFonts w:hint="cs"/>
-          <w:color w:val="5B9BD5" w:themeColor="accent1"/>
-          <w:rtl/>
-          <w:lang w:bidi="fa-IR"/>
-        </w:rPr>
-        <w:t>)</w:t>
-      </w:r>
-      <w:r>
-        <w:rPr>
-          <w:color w:val="5B9BD5" w:themeColor="accent1"/>
-          <w:rtl/>
-          <w:lang w:bidi="fa-IR"/>
-        </w:rPr>
-        <w:t>، چگونه م</w:t>
-      </w:r>
-      <w:r>
-        <w:rPr>
-          <w:rFonts w:hint="cs"/>
-          <w:color w:val="5B9BD5" w:themeColor="accent1"/>
-          <w:rtl/>
-          <w:lang w:bidi="fa-IR"/>
-        </w:rPr>
-        <w:t>ی</w:t>
-      </w:r>
-      <w:r>
-        <w:rPr>
-          <w:rFonts w:hint="cs"/>
-          <w:color w:val="5B9BD5" w:themeColor="accent1"/>
-          <w:rtl/>
+          <w:rFonts w:hint="eastAsia"/>
+          <w:color w:val="5B9BD5" w:themeColor="accent1"/>
+          <w:rtl/>
+          <w:lang w:bidi="fa-IR"/>
+        </w:rPr>
+        <w:t>کن</w:t>
+      </w:r>
+      <w:r>
+        <w:rPr>
+          <w:rFonts w:hint="cs"/>
+          <w:color w:val="5B9BD5" w:themeColor="accent1"/>
+          <w:rtl/>
+          <w:lang w:bidi="fa-IR"/>
+        </w:rPr>
+        <w:t>ی</w:t>
+      </w:r>
+      <w:r>
+        <w:rPr>
+          <w:rFonts w:hint="eastAsia"/>
+          <w:color w:val="5B9BD5" w:themeColor="accent1"/>
+          <w:rtl/>
+          <w:lang w:bidi="fa-IR"/>
+        </w:rPr>
+        <w:t>د</w:t>
+      </w:r>
+      <w:r>
+        <w:rPr>
+          <w:color w:val="5B9BD5" w:themeColor="accent1"/>
+          <w:rtl/>
+          <w:lang w:bidi="fa-IR"/>
+        </w:rPr>
+        <w:t>.</w:t>
+      </w:r>
+      <w:r>
+        <w:rPr>
+          <w:color w:val="5B9BD5" w:themeColor="accent1"/>
           <w:lang w:bidi="fa-IR"/>
         </w:rPr>
         <w:t xml:space="preserve"> </w:t>
       </w:r>
       <w:r>
         <w:rPr>
-          <w:rFonts w:hint="eastAsia"/>
-          <w:color w:val="5B9BD5" w:themeColor="accent1"/>
-          <w:rtl/>
-          <w:lang w:bidi="fa-IR"/>
-        </w:rPr>
-        <w:t>توان</w:t>
-      </w:r>
-      <w:r>
-        <w:rPr>
-          <w:color w:val="5B9BD5" w:themeColor="accent1"/>
-          <w:rtl/>
-          <w:lang w:bidi="fa-IR"/>
-        </w:rPr>
-        <w:t xml:space="preserve"> از آن ها برا</w:t>
-      </w:r>
-      <w:r>
-        <w:rPr>
-          <w:rFonts w:hint="cs"/>
-          <w:color w:val="5B9BD5" w:themeColor="accent1"/>
-          <w:rtl/>
-          <w:lang w:bidi="fa-IR"/>
-        </w:rPr>
-        <w:t>ی</w:t>
-      </w:r>
-      <w:r>
-        <w:rPr>
-          <w:color w:val="5B9BD5" w:themeColor="accent1"/>
-          <w:rtl/>
-          <w:lang w:bidi="fa-IR"/>
-        </w:rPr>
-        <w:t xml:space="preserve"> تول</w:t>
+          <w:color w:val="5B9BD5" w:themeColor="accent1"/>
+          <w:rtl/>
+          <w:lang w:bidi="fa-IR"/>
+        </w:rPr>
+        <w:t>و از هرکدام نمونه ها</w:t>
+      </w:r>
+      <w:r>
+        <w:rPr>
+          <w:rFonts w:hint="cs"/>
+          <w:color w:val="5B9BD5" w:themeColor="accent1"/>
+          <w:rtl/>
+          <w:lang w:bidi="fa-IR"/>
+        </w:rPr>
+        <w:t>یی</w:t>
+      </w:r>
+      <w:r>
+        <w:rPr>
+          <w:color w:val="5B9BD5" w:themeColor="accent1"/>
+          <w:rtl/>
+          <w:lang w:bidi="fa-IR"/>
+        </w:rPr>
+        <w:t xml:space="preserve"> را مثال بزن</w:t>
       </w:r>
       <w:r>
         <w:rPr>
@@ -15347,76 +16375,21 @@
       </w:r>
       <w:r>
         <w:rPr>
-          <w:color w:val="5B9BD5" w:themeColor="accent1"/>
-          <w:rtl/>
-          <w:lang w:bidi="fa-IR"/>
-        </w:rPr>
-        <w:t xml:space="preserve"> </w:t>
-      </w:r>
-      <w:r>
-        <w:rPr>
-          <w:rFonts w:hint="cs"/>
-          <w:color w:val="5B9BD5" w:themeColor="accent1"/>
-          <w:rtl/>
-          <w:lang w:bidi="fa-IR"/>
-        </w:rPr>
-        <w:t>ی</w:t>
-      </w:r>
-      <w:r>
-        <w:rPr>
-          <w:rFonts w:hint="eastAsia"/>
-          <w:color w:val="5B9BD5" w:themeColor="accent1"/>
-          <w:rtl/>
-          <w:lang w:bidi="fa-IR"/>
-        </w:rPr>
-        <w:t>ک</w:t>
-      </w:r>
-      <w:r>
-        <w:rPr>
-          <w:rFonts w:hint="cs"/>
-          <w:color w:val="5B9BD5" w:themeColor="accent1"/>
-          <w:rtl/>
-          <w:lang w:bidi="fa-IR"/>
-        </w:rPr>
-        <w:t xml:space="preserve"> </w:t>
-      </w:r>
-      <w:r>
-        <w:rPr>
-          <w:rFonts w:hint="eastAsia"/>
-          <w:color w:val="5B9BD5" w:themeColor="accent1"/>
-          <w:rtl/>
-          <w:lang w:bidi="fa-IR"/>
-        </w:rPr>
-        <w:t>دنباله</w:t>
-      </w:r>
-      <w:r>
-        <w:rPr>
-          <w:color w:val="5B9BD5" w:themeColor="accent1"/>
-          <w:rtl/>
-          <w:lang w:bidi="fa-IR"/>
-        </w:rPr>
-        <w:t xml:space="preserve"> ا</w:t>
-      </w:r>
-      <w:r>
-        <w:rPr>
-          <w:rFonts w:hint="cs"/>
-          <w:color w:val="5B9BD5" w:themeColor="accent1"/>
-          <w:rtl/>
-          <w:lang w:bidi="fa-IR"/>
-        </w:rPr>
-        <w:t>ی</w:t>
-      </w:r>
-      <w:r>
-        <w:rPr>
-          <w:color w:val="5B9BD5" w:themeColor="accent1"/>
-          <w:rtl/>
-          <w:lang w:bidi="fa-IR"/>
-        </w:rPr>
-        <w:t xml:space="preserve"> از متن استفاده کرد؟</w:t>
+          <w:rFonts w:hint="cs"/>
+          <w:color w:val="5B9BD5" w:themeColor="accent1"/>
+          <w:rtl/>
+          <w:lang w:bidi="fa-IR"/>
+        </w:rPr>
+        <w:t>.</w:t>
       </w:r>
     </w:p>
     <w:p>
       <w:pPr>
+        <w:pStyle w:val="ListParagraph"/>
+        <w:numPr>
+          <w:ilvl w:val="0"/>
+          <w:numId w:val="45"/>
+        </w:numPr>
         <w:bidi/>
         <w:jc w:val="both"/>
         <w:rPr>
@@ -15430,6 +16403,307 @@
           <w:rtl/>
           <w:lang w:bidi="fa-IR"/>
         </w:rPr>
+        <w:t>با توجه به عمکرد مدل ها</w:t>
+      </w:r>
+      <w:r>
+        <w:rPr>
+          <w:rFonts w:hint="cs"/>
+          <w:color w:val="5B9BD5" w:themeColor="accent1"/>
+          <w:rtl/>
+          <w:lang w:bidi="fa-IR"/>
+        </w:rPr>
+        <w:t>ی</w:t>
+      </w:r>
+      <w:r>
+        <w:rPr>
+          <w:color w:val="5B9BD5" w:themeColor="accent1"/>
+          <w:rtl/>
+          <w:lang w:bidi="fa-IR"/>
+        </w:rPr>
+        <w:t xml:space="preserve"> </w:t>
+      </w:r>
+      <w:r>
+        <w:rPr>
+          <w:color w:val="5B9BD5" w:themeColor="accent1"/>
+          <w:lang w:bidi="fa-IR"/>
+        </w:rPr>
+        <w:t>MLM</w:t>
+      </w:r>
+      <w:r>
+        <w:rPr>
+          <w:rFonts w:hint="cs"/>
+          <w:color w:val="5B9BD5" w:themeColor="accent1"/>
+          <w:rtl/>
+          <w:lang w:bidi="fa-IR"/>
+        </w:rPr>
+        <w:t xml:space="preserve"> (</w:t>
+      </w:r>
+      <w:r>
+        <w:rPr>
+          <w:color w:val="5B9BD5" w:themeColor="accent1"/>
+          <w:rtl/>
+          <w:lang w:bidi="fa-IR"/>
+        </w:rPr>
+        <w:t>پ</w:t>
+      </w:r>
+      <w:r>
+        <w:rPr>
+          <w:rFonts w:hint="cs"/>
+          <w:color w:val="5B9BD5" w:themeColor="accent1"/>
+          <w:rtl/>
+          <w:lang w:bidi="fa-IR"/>
+        </w:rPr>
+        <w:t>ی</w:t>
+      </w:r>
+      <w:r>
+        <w:rPr>
+          <w:rFonts w:hint="eastAsia"/>
+          <w:color w:val="5B9BD5" w:themeColor="accent1"/>
+          <w:rtl/>
+          <w:lang w:bidi="fa-IR"/>
+        </w:rPr>
+        <w:t>شب</w:t>
+      </w:r>
+      <w:r>
+        <w:rPr>
+          <w:rFonts w:hint="cs"/>
+          <w:color w:val="5B9BD5" w:themeColor="accent1"/>
+          <w:rtl/>
+          <w:lang w:bidi="fa-IR"/>
+        </w:rPr>
+        <w:t>ی</w:t>
+      </w:r>
+      <w:r>
+        <w:rPr>
+          <w:rFonts w:hint="eastAsia"/>
+          <w:color w:val="5B9BD5" w:themeColor="accent1"/>
+          <w:rtl/>
+          <w:lang w:bidi="fa-IR"/>
+        </w:rPr>
+        <w:t>ن</w:t>
+      </w:r>
+      <w:r>
+        <w:rPr>
+          <w:rFonts w:hint="cs"/>
+          <w:color w:val="5B9BD5" w:themeColor="accent1"/>
+          <w:rtl/>
+          <w:lang w:bidi="fa-IR"/>
+        </w:rPr>
+        <w:t>ی</w:t>
+      </w:r>
+      <w:r>
+        <w:rPr>
+          <w:color w:val="5B9BD5" w:themeColor="accent1"/>
+          <w:rtl/>
+          <w:lang w:bidi="fa-IR"/>
+        </w:rPr>
+        <w:t xml:space="preserve"> توکن ها</w:t>
+      </w:r>
+      <w:r>
+        <w:rPr>
+          <w:rFonts w:hint="cs"/>
+          <w:color w:val="5B9BD5" w:themeColor="accent1"/>
+          <w:rtl/>
+          <w:lang w:bidi="fa-IR"/>
+        </w:rPr>
+        <w:t>ی</w:t>
+      </w:r>
+      <w:r>
+        <w:rPr>
+          <w:color w:val="5B9BD5" w:themeColor="accent1"/>
+          <w:rtl/>
+          <w:lang w:bidi="fa-IR"/>
+        </w:rPr>
+        <w:t xml:space="preserve"> </w:t>
+      </w:r>
+      <w:r>
+        <w:rPr>
+          <w:color w:val="5B9BD5" w:themeColor="accent1"/>
+          <w:lang w:bidi="fa-IR"/>
+        </w:rPr>
+        <w:t>mask</w:t>
+      </w:r>
+      <w:r>
+        <w:rPr>
+          <w:color w:val="5B9BD5" w:themeColor="accent1"/>
+          <w:rtl/>
+          <w:lang w:bidi="fa-IR"/>
+        </w:rPr>
+        <w:t xml:space="preserve"> شده</w:t>
+      </w:r>
+      <w:r>
+        <w:rPr>
+          <w:rFonts w:hint="cs"/>
+          <w:color w:val="5B9BD5" w:themeColor="accent1"/>
+          <w:rtl/>
+          <w:lang w:bidi="fa-IR"/>
+        </w:rPr>
+        <w:t>)</w:t>
+      </w:r>
+      <w:r>
+        <w:rPr>
+          <w:color w:val="5B9BD5" w:themeColor="accent1"/>
+          <w:rtl/>
+          <w:lang w:bidi="fa-IR"/>
+        </w:rPr>
+        <w:t>، چگونه م</w:t>
+      </w:r>
+      <w:r>
+        <w:rPr>
+          <w:rFonts w:hint="cs"/>
+          <w:color w:val="5B9BD5" w:themeColor="accent1"/>
+          <w:rtl/>
+          <w:lang w:bidi="fa-IR"/>
+        </w:rPr>
+        <w:t>ی</w:t>
+      </w:r>
+      <w:r>
+        <w:rPr>
+          <w:rFonts w:hint="cs"/>
+          <w:color w:val="5B9BD5" w:themeColor="accent1"/>
+          <w:rtl/>
+          <w:lang w:bidi="fa-IR"/>
+        </w:rPr>
+        <w:t xml:space="preserve"> </w:t>
+      </w:r>
+      <w:r>
+        <w:rPr>
+          <w:rFonts w:hint="eastAsia"/>
+          <w:color w:val="5B9BD5" w:themeColor="accent1"/>
+          <w:rtl/>
+          <w:lang w:bidi="fa-IR"/>
+        </w:rPr>
+        <w:t>توان</w:t>
+      </w:r>
+      <w:r>
+        <w:rPr>
+          <w:color w:val="5B9BD5" w:themeColor="accent1"/>
+          <w:rtl/>
+          <w:lang w:bidi="fa-IR"/>
+        </w:rPr>
+        <w:t xml:space="preserve"> از آن ها برا</w:t>
+      </w:r>
+      <w:r>
+        <w:rPr>
+          <w:rFonts w:hint="cs"/>
+          <w:color w:val="5B9BD5" w:themeColor="accent1"/>
+          <w:rtl/>
+          <w:lang w:bidi="fa-IR"/>
+        </w:rPr>
+        <w:t>ی</w:t>
+      </w:r>
+      <w:r>
+        <w:rPr>
+          <w:color w:val="5B9BD5" w:themeColor="accent1"/>
+          <w:rtl/>
+          <w:lang w:bidi="fa-IR"/>
+        </w:rPr>
+        <w:t xml:space="preserve"> تول</w:t>
+      </w:r>
+      <w:r>
+        <w:rPr>
+          <w:rFonts w:hint="cs"/>
+          <w:color w:val="5B9BD5" w:themeColor="accent1"/>
+          <w:rtl/>
+          <w:lang w:bidi="fa-IR"/>
+        </w:rPr>
+        <w:t>ی</w:t>
+      </w:r>
+      <w:r>
+        <w:rPr>
+          <w:rFonts w:hint="eastAsia"/>
+          <w:color w:val="5B9BD5" w:themeColor="accent1"/>
+          <w:rtl/>
+          <w:lang w:bidi="fa-IR"/>
+        </w:rPr>
+        <w:t>د</w:t>
+      </w:r>
+      <w:r>
+        <w:rPr>
+          <w:color w:val="5B9BD5" w:themeColor="accent1"/>
+          <w:rtl/>
+          <w:lang w:bidi="fa-IR"/>
+        </w:rPr>
+        <w:t xml:space="preserve"> </w:t>
+      </w:r>
+      <w:r>
+        <w:rPr>
+          <w:rFonts w:hint="cs"/>
+          <w:color w:val="5B9BD5" w:themeColor="accent1"/>
+          <w:rtl/>
+          <w:lang w:bidi="fa-IR"/>
+        </w:rPr>
+        <w:t>ی</w:t>
+      </w:r>
+      <w:r>
+        <w:rPr>
+          <w:rFonts w:hint="eastAsia"/>
+          <w:color w:val="5B9BD5" w:themeColor="accent1"/>
+          <w:rtl/>
+          <w:lang w:bidi="fa-IR"/>
+        </w:rPr>
+        <w:t>ک</w:t>
+      </w:r>
+      <w:r>
+        <w:rPr>
+          <w:rFonts w:hint="cs"/>
+          <w:color w:val="5B9BD5" w:themeColor="accent1"/>
+          <w:rtl/>
+          <w:lang w:bidi="fa-IR"/>
+        </w:rPr>
+        <w:t xml:space="preserve"> </w:t>
+      </w:r>
+      <w:r>
+        <w:rPr>
+          <w:rFonts w:hint="eastAsia"/>
+          <w:color w:val="5B9BD5" w:themeColor="accent1"/>
+          <w:rtl/>
+          <w:lang w:bidi="fa-IR"/>
+        </w:rPr>
+        <w:t>دنباله</w:t>
+      </w:r>
+      <w:r>
+        <w:rPr>
+          <w:color w:val="5B9BD5" w:themeColor="accent1"/>
+          <w:rtl/>
+          <w:lang w:bidi="fa-IR"/>
+        </w:rPr>
+        <w:t xml:space="preserve"> ا</w:t>
+      </w:r>
+      <w:r>
+        <w:rPr>
+          <w:rFonts w:hint="cs"/>
+          <w:color w:val="5B9BD5" w:themeColor="accent1"/>
+          <w:rtl/>
+          <w:lang w:bidi="fa-IR"/>
+        </w:rPr>
+        <w:t>ی</w:t>
+      </w:r>
+      <w:r>
+        <w:rPr>
+          <w:color w:val="5B9BD5" w:themeColor="accent1"/>
+          <w:rtl/>
+          <w:lang w:bidi="fa-IR"/>
+        </w:rPr>
+        <w:t xml:space="preserve"> از متن استفاده کرد؟</w:t>
+      </w:r>
+    </w:p>
+    <w:p>
+      <w:pPr>
+        <w:bidi/>
+        <w:jc w:val="both"/>
+        <w:rPr>
+          <w:color w:val="5B9BD5" w:themeColor="accent1"/>
+          <w:lang w:bidi="fa-IR"/>
+        </w:rPr>
+      </w:pPr>
+      <w:r>
+        <w:rPr>
+          <w:color w:val="5B9BD5" w:themeColor="accent1"/>
+          <w:rtl/>
+          <w:lang w:bidi="fa-IR"/>
+        </w:rPr>
+        <w:lastRenderedPageBreak/>
         <w:t xml:space="preserve">سوالات </w:t>
       </w:r>
       <w:r>
@@ -15993,12 +17267,71 @@
     </w:p>
     <w:p>
       <w:pPr>
+        <w:bidi/>
+        <w:jc w:val="both"/>
+        <w:rPr>
+          <w:b/>
+          <w:bCs/>
+          <w:lang w:bidi="fa-IR"/>
+        </w:rPr>
+      </w:pPr>
+      <w:r>
+        <w:rPr>
+          <w:rFonts w:hint="cs"/>
+          <w:b/>
+          <w:bCs/>
+          <w:rtl/>
+          <w:lang w:bidi="fa-IR"/>
+        </w:rPr>
+        <w:t xml:space="preserve">منابع </w:t>
+      </w:r>
+      <w:r>
+        <w:rPr>
+          <w:rFonts w:hint="cs"/>
+          <w:b/>
+          <w:bCs/>
+          <w:rtl/>
+          <w:lang w:bidi="fa-IR"/>
+        </w:rPr>
+        <w:t>دیگر</w:t>
+      </w:r>
+      <w:r>
+        <w:rPr>
+          <w:rFonts w:hint="cs"/>
+          <w:b/>
+          <w:bCs/>
+          <w:rtl/>
+          <w:lang w:bidi="fa-IR"/>
+        </w:rPr>
+        <w:t>:</w:t>
+      </w:r>
+    </w:p>
+    <w:p>
+      <w:pPr>
         <w:pStyle w:val="ListParagraph"/>
         <w:numPr>
           <w:ilvl w:val="0"/>
           <w:numId w:val="66"/>
         </w:numPr>
         <w:jc w:val="both"/>
+      </w:pPr>
+      <w:hyperlink r:id="rId11" w:history="1">
+        <w:r>
+          <w:rPr>
+            <w:rStyle w:val="Hyperlink"/>
+          </w:rPr>
+          <w:t>https://www.geeksforgeeks.org/what-is-the-difference-between-fine-tuning-and-transfer-learning/</w:t>
+        </w:r>
+      </w:hyperlink>
+    </w:p>
+    <w:p>
+      <w:pPr>
+        <w:pStyle w:val="ListParagraph"/>
+        <w:numPr>
+          <w:ilvl w:val="0"/>
+          <w:numId w:val="66"/>
+        </w:numPr>
+        <w:jc w:val="both"/>
         <w:rPr>
           <w:rtl/>
         </w:rPr>
@@ -16015,7 +17348,7 @@
       </w:pPr>
     </w:p>
     <w:sectPr>
-      <w:footerReference w:type="default" r:id="rId11"/>
+      <w:footerReference w:type="default" r:id="rId12"/>
       <w:pgSz w:w="12240" w:h="15840"/>
       <w:pgMar w:top="1440" w:right="1440" w:bottom="1440" w:left="1440" w:header="720" w:footer="720" w:gutter="0"/>
       <w:pgBorders w:offsetFrom="page">
@@ -24567,7 +25900,7 @@
   <w:style w:type="paragraph" w:default="1" w:styleId="Normal">
     <w:name w:val="Normal"/>
     <w:qFormat/>
-    <w:rsid w:val="00EE29E9"/>
+    <w:rsid w:val="006753D5"/>
   </w:style>
   <w:style w:type="character" w:default="1" w:styleId="DefaultParagraphFont">
     <w:name w:val="Default Paragraph Font"/>
@@ -24930,6 +26263,112 @@
       <w:tblPr/>
       <w:tcPr>
         <w:shd w:val="clear" w:color="auto" w:fill="EDEDED" w:themeFill="accent3" w:themeFillTint="33"/>
+      </w:tcPr>
+    </w:tblStylePr>
+  </w:style>
+  <w:style w:type="table" w:styleId="GridTable5Dark-Accent3">
+    <w:name w:val="Grid Table 5 Dark Accent 3"/>
+    <w:basedOn w:val="TableNormal"/>
+    <w:uiPriority w:val="50"/>
+    <w:rsid w:val="005371A1"/>
+    <w:pPr>
+      <w:spacing w:after="0" w:line="240" w:lineRule="auto"/>
+    </w:pPr>
+    <w:tblPr>
+      <w:tblStyleRowBandSize w:val="1"/>
+      <w:tblStyleColBandSize w:val="1"/>
+      <w:tblBorders>
+        <w:top w:val="single" w:sz="4" w:space="0" w:color="FFFFFF" w:themeColor="background1"/>
+        <w:left w:val="single" w:sz="4" w:space="0" w:color="FFFFFF" w:themeColor="background1"/>
+        <w:bottom w:val="single" w:sz="4" w:space="0" w:color="FFFFFF" w:themeColor="background1"/>
+        <w:right w:val="single" w:sz="4" w:space="0" w:color="FFFFFF" w:themeColor="background1"/>
+        <w:insideH w:val="single" w:sz="4" w:space="0" w:color="FFFFFF" w:themeColor="background1"/>
+        <w:insideV w:val="single" w:sz="4" w:space="0" w:color="FFFFFF" w:themeColor="background1"/>
+      </w:tblBorders>
+    </w:tblPr>
+    <w:tcPr>
+      <w:shd w:val="clear" w:color="auto" w:fill="EDEDED" w:themeFill="accent3" w:themeFillTint="33"/>
+    </w:tcPr>
+    <w:tblStylePr w:type="firstRow">
+      <w:rPr>
+        <w:b/>
+        <w:bCs/>
+        <w:color w:val="FFFFFF" w:themeColor="background1"/>
+      </w:rPr>
+      <w:tblPr/>
+      <w:tcPr>
+        <w:tcBorders>
+          <w:top w:val="single" w:sz="4" w:space="0" w:color="FFFFFF" w:themeColor="background1"/>
+          <w:left w:val="single" w:sz="4" w:space="0" w:color="FFFFFF" w:themeColor="background1"/>
+          <w:right w:val="single" w:sz="4" w:space="0" w:color="FFFFFF" w:themeColor="background1"/>
+          <w:insideH w:val="nil"/>
+          <w:insideV w:val="nil"/>
+        </w:tcBorders>
+        <w:shd w:val="clear" w:color="auto" w:fill="A5A5A5" w:themeFill="accent3"/>
+      </w:tcPr>
+    </w:tblStylePr>
+    <w:tblStylePr w:type="lastRow">
+      <w:rPr>
+        <w:b/>
+        <w:bCs/>
+        <w:color w:val="FFFFFF" w:themeColor="background1"/>
+      </w:rPr>
+      <w:tblPr/>
+      <w:tcPr>
+        <w:tcBorders>
+          <w:left w:val="single" w:sz="4" w:space="0" w:color="FFFFFF" w:themeColor="background1"/>
+          <w:bottom w:val="single" w:sz="4" w:space="0" w:color="FFFFFF" w:themeColor="background1"/>
+          <w:right w:val="single" w:sz="4" w:space="0" w:color="FFFFFF" w:themeColor="background1"/>
+          <w:insideH w:val="nil"/>
+          <w:insideV w:val="nil"/>
+        </w:tcBorders>
+        <w:shd w:val="clear" w:color="auto" w:fill="A5A5A5" w:themeFill="accent3"/>
+      </w:tcPr>
+    </w:tblStylePr>
+    <w:tblStylePr w:type="firstCol">
+      <w:rPr>
+        <w:b/>
+        <w:bCs/>
+        <w:color w:val="FFFFFF" w:themeColor="background1"/>
+      </w:rPr>
+      <w:tblPr/>
+      <w:tcPr>
+        <w:tcBorders>
+          <w:top w:val="single" w:sz="4" w:space="0" w:color="FFFFFF" w:themeColor="background1"/>
+          <w:left w:val="single" w:sz="4" w:space="0" w:color="FFFFFF" w:themeColor="background1"/>
+          <w:bottom w:val="single" w:sz="4" w:space="0" w:color="FFFFFF" w:themeColor="background1"/>
+          <w:insideV w:val="nil"/>
+        </w:tcBorders>
+        <w:shd w:val="clear" w:color="auto" w:fill="A5A5A5" w:themeFill="accent3"/>
+      </w:tcPr>
+    </w:tblStylePr>
+    <w:tblStylePr w:type="lastCol">
+      <w:rPr>
+        <w:b/>
+        <w:bCs/>
+        <w:color w:val="FFFFFF" w:themeColor="background1"/>
+      </w:rPr>
+      <w:tblPr/>
+      <w:tcPr>
+        <w:tcBorders>
+          <w:top w:val="single" w:sz="4" w:space="0" w:color="FFFFFF" w:themeColor="background1"/>
+          <w:bottom w:val="single" w:sz="4" w:space="0" w:color="FFFFFF" w:themeColor="background1"/>
+          <w:right w:val="single" w:sz="4" w:space="0" w:color="FFFFFF" w:themeColor="background1"/>
+          <w:insideV w:val="nil"/>
+        </w:tcBorders>
+        <w:shd w:val="clear" w:color="auto" w:fill="A5A5A5" w:themeFill="accent3"/>
+      </w:tcPr>
+    </w:tblStylePr>
+    <w:tblStylePr w:type="band1Vert">
+      <w:tblPr/>
+      <w:tcPr>
+        <w:shd w:val="clear" w:color="auto" w:fill="DBDBDB" w:themeFill="accent3" w:themeFillTint="66"/>
+      </w:tcPr>
+    </w:tblStylePr>
+    <w:tblStylePr w:type="band1Horz">
+      <w:tblPr/>
+      <w:tcPr>
+        <w:shd w:val="clear" w:color="auto" w:fill="DBDBDB" w:themeFill="accent3" w:themeFillTint="66"/>
       </w:tcPr>
     </w:tblStylePr>
   </w:style>

</xml_diff>